<commit_message>
Added Big Data Notes
</commit_message>
<xml_diff>
--- a/Big Data Notes.docx
+++ b/Big Data Notes.docx
@@ -47,76 +47,44 @@
         </w:numPr>
       </w:pPr>
       <w:r>
-        <w:t xml:space="preserve">Every part of a </w:t>
-      </w:r>
-      <w:proofErr w:type="spellStart"/>
-      <w:r>
-        <w:t>businesss</w:t>
-      </w:r>
-      <w:proofErr w:type="spellEnd"/>
-      <w:r>
-        <w:t xml:space="preserve"> is open to data collection: operations, manufacturing, supply-chain, customer behaviour, marketing campaign performance, workflow procedures etc.</w:t>
-      </w:r>
-    </w:p>
-    <w:p>
-      <w:pPr>
-        <w:pStyle w:val="Listeafsnit"/>
-        <w:numPr>
-          <w:ilvl w:val="0"/>
-          <w:numId w:val="1"/>
-        </w:numPr>
-      </w:pPr>
-      <w:r>
-        <w:t xml:space="preserve">Information now widely available on external events such as market trends, industry news and </w:t>
-      </w:r>
-      <w:proofErr w:type="gramStart"/>
-      <w:r>
-        <w:t>competitors</w:t>
-      </w:r>
-      <w:proofErr w:type="gramEnd"/>
-      <w:r>
-        <w:t xml:space="preserve"> movements.</w:t>
-      </w:r>
-    </w:p>
-    <w:p>
-      <w:pPr>
-        <w:pStyle w:val="Listeafsnit"/>
-        <w:numPr>
-          <w:ilvl w:val="0"/>
-          <w:numId w:val="1"/>
-        </w:numPr>
-      </w:pPr>
-      <w:r>
-        <w:t xml:space="preserve">Ubiquitous and </w:t>
-      </w:r>
-      <w:proofErr w:type="spellStart"/>
-      <w:r>
-        <w:t>algoirthms</w:t>
-      </w:r>
-      <w:proofErr w:type="spellEnd"/>
-      <w:r>
-        <w:t xml:space="preserve"> have been developed that connect datasets to enabler deeper analysis.</w:t>
-      </w:r>
-    </w:p>
-    <w:p/>
-    <w:p>
-      <w:pPr>
-        <w:pStyle w:val="Listeafsnit"/>
-        <w:numPr>
-          <w:ilvl w:val="0"/>
-          <w:numId w:val="1"/>
-        </w:numPr>
-      </w:pPr>
-      <w:r>
-        <w:t xml:space="preserve">Datamining used for CRM to analyse </w:t>
-      </w:r>
-      <w:proofErr w:type="spellStart"/>
-      <w:r>
-        <w:t>behvvior</w:t>
-      </w:r>
-      <w:proofErr w:type="spellEnd"/>
-      <w:r>
-        <w:t xml:space="preserve"> – manage attrition, maximize customer value. </w:t>
+        <w:t>Every part of a businesss is open to data collection: operations, manufacturing, supply-chain, customer behaviour, marketing campaign performance, workflow procedures etc.</w:t>
+      </w:r>
+    </w:p>
+    <w:p>
+      <w:pPr>
+        <w:pStyle w:val="Listeafsnit"/>
+        <w:numPr>
+          <w:ilvl w:val="0"/>
+          <w:numId w:val="1"/>
+        </w:numPr>
+      </w:pPr>
+      <w:r>
+        <w:t>Information now widely available on external events such as market trends, industry news and competitors movements.</w:t>
+      </w:r>
+    </w:p>
+    <w:p>
+      <w:pPr>
+        <w:pStyle w:val="Listeafsnit"/>
+        <w:numPr>
+          <w:ilvl w:val="0"/>
+          <w:numId w:val="1"/>
+        </w:numPr>
+      </w:pPr>
+      <w:r>
+        <w:t>Ubiquitous and algoirthms have been developed that connect datasets to enabler deeper analysis.</w:t>
+      </w:r>
+    </w:p>
+    <w:p/>
+    <w:p>
+      <w:pPr>
+        <w:pStyle w:val="Listeafsnit"/>
+        <w:numPr>
+          <w:ilvl w:val="0"/>
+          <w:numId w:val="1"/>
+        </w:numPr>
+      </w:pPr>
+      <w:r>
+        <w:t xml:space="preserve">Datamining used for CRM to analyse behvvior – manage attrition, maximize customer value. </w:t>
       </w:r>
     </w:p>
     <w:p>
@@ -149,13 +117,8 @@
           <w:numId w:val="1"/>
         </w:numPr>
       </w:pPr>
-      <w:proofErr w:type="spellStart"/>
-      <w:r>
-        <w:t>Datascience</w:t>
-      </w:r>
-      <w:proofErr w:type="spellEnd"/>
-      <w:r>
-        <w:t xml:space="preserve"> and Datamining are two separate things.</w:t>
+      <w:r>
+        <w:t>Datascience and Datamining are two separate things.</w:t>
       </w:r>
     </w:p>
     <w:p>
@@ -212,15 +175,7 @@
         <w:br/>
       </w:r>
       <w:r>
-        <w:t>Why data-</w:t>
-      </w:r>
-      <w:proofErr w:type="spellStart"/>
-      <w:r>
-        <w:t>drivne</w:t>
-      </w:r>
-      <w:proofErr w:type="spellEnd"/>
-      <w:r>
-        <w:t xml:space="preserve"> prediction might be useful in this scenario. -&gt; predict who are in the path of the hurricane</w:t>
+        <w:t>Why data-drivne prediction might be useful in this scenario. -&gt; predict who are in the path of the hurricane</w:t>
       </w:r>
     </w:p>
     <w:p>
@@ -243,15 +198,7 @@
         <w:br/>
       </w:r>
       <w:r>
-        <w:t xml:space="preserve">* </w:t>
-      </w:r>
-      <w:proofErr w:type="spellStart"/>
-      <w:r>
-        <w:t>Satured</w:t>
-      </w:r>
-      <w:proofErr w:type="spellEnd"/>
-      <w:r>
-        <w:t xml:space="preserve"> market</w:t>
+        <w:t>* Satured market</w:t>
       </w:r>
     </w:p>
     <w:p>
@@ -261,15 +208,7 @@
     </w:p>
     <w:p>
       <w:r>
-        <w:t xml:space="preserve">*what data will you </w:t>
-      </w:r>
-      <w:proofErr w:type="spellStart"/>
-      <w:r>
-        <w:t>ened</w:t>
-      </w:r>
-      <w:proofErr w:type="spellEnd"/>
-      <w:r>
-        <w:t xml:space="preserve"> etc.</w:t>
+        <w:t>*what data will you ened etc.</w:t>
       </w:r>
     </w:p>
     <w:p>
@@ -336,26 +275,10 @@
     </w:p>
     <w:p>
       <w:r>
-        <w:t xml:space="preserve">Data science involves principles, processes, techniques and </w:t>
-      </w:r>
-      <w:proofErr w:type="spellStart"/>
-      <w:r>
-        <w:t>understinging</w:t>
-      </w:r>
-      <w:proofErr w:type="spellEnd"/>
-      <w:r>
-        <w:t xml:space="preserve"> phenomena</w:t>
-      </w:r>
-      <w:r>
-        <w:t xml:space="preserve"> via automated analysis of data. The </w:t>
-      </w:r>
-      <w:proofErr w:type="gramStart"/>
-      <w:r>
-        <w:t>ultimate goal</w:t>
-      </w:r>
-      <w:proofErr w:type="gramEnd"/>
-      <w:r>
-        <w:t xml:space="preserve"> of data science as improving decision making, as this generally is of direct interest to a business.</w:t>
+        <w:t>Data science involves principles, processes, techniques and understinging phenomena</w:t>
+      </w:r>
+      <w:r>
+        <w:t xml:space="preserve"> via automated analysis of data. The ultimate goal of data science as improving decision making, as this generally is of direct interest to a business.</w:t>
       </w:r>
     </w:p>
     <w:p>
@@ -438,36 +361,12 @@
     <w:p>
       <w:r>
         <w:lastRenderedPageBreak/>
-        <w:t xml:space="preserve">Types: 1: Decisions for which </w:t>
-      </w:r>
-      <w:proofErr w:type="spellStart"/>
-      <w:r>
-        <w:t>discoveires</w:t>
-      </w:r>
-      <w:proofErr w:type="spellEnd"/>
-      <w:r>
-        <w:t xml:space="preserve"> need </w:t>
-      </w:r>
-      <w:proofErr w:type="spellStart"/>
-      <w:r>
-        <w:t>ot</w:t>
-      </w:r>
-      <w:proofErr w:type="spellEnd"/>
-      <w:r>
-        <w:t xml:space="preserve"> be made within data</w:t>
-      </w:r>
-    </w:p>
-    <w:p>
-      <w:r>
-        <w:t xml:space="preserve">Type 2: Decisions </w:t>
-      </w:r>
-      <w:proofErr w:type="spellStart"/>
-      <w:r>
-        <w:t>tha</w:t>
-      </w:r>
-      <w:proofErr w:type="spellEnd"/>
-      <w:r>
-        <w:t xml:space="preserve"> repeat, especially at massive scale and so decision-making can benefit from even small increases in decision-making accuracy based on data </w:t>
+        <w:t>Types: 1: Decisions for which discoveires need ot be made within data</w:t>
+      </w:r>
+    </w:p>
+    <w:p>
+      <w:r>
+        <w:t xml:space="preserve">Type 2: Decisions tha repeat, especially at massive scale and so decision-making can benefit from even small increases in decision-making accuracy based on data </w:t>
       </w:r>
       <w:r>
         <w:t>analysis</w:t>
@@ -492,41 +391,7 @@
     </w:p>
     <w:p>
       <w:r>
-        <w:t xml:space="preserve">Data science needs access to data and benefits from </w:t>
-      </w:r>
-      <w:proofErr w:type="spellStart"/>
-      <w:r>
-        <w:t>sophisitacted</w:t>
-      </w:r>
-      <w:proofErr w:type="spellEnd"/>
-      <w:r>
-        <w:t xml:space="preserve"> data </w:t>
-      </w:r>
-      <w:proofErr w:type="spellStart"/>
-      <w:r>
-        <w:t>engeineering</w:t>
-      </w:r>
-      <w:proofErr w:type="spellEnd"/>
-      <w:r>
-        <w:t xml:space="preserve"> that data processing </w:t>
-      </w:r>
-      <w:proofErr w:type="spellStart"/>
-      <w:r>
-        <w:t>technologaies</w:t>
-      </w:r>
-      <w:proofErr w:type="spellEnd"/>
-      <w:r>
-        <w:t xml:space="preserve"> may </w:t>
-      </w:r>
-      <w:proofErr w:type="spellStart"/>
-      <w:proofErr w:type="gramStart"/>
-      <w:r>
-        <w:t>facilitate.These</w:t>
-      </w:r>
-      <w:proofErr w:type="spellEnd"/>
-      <w:proofErr w:type="gramEnd"/>
-      <w:r>
-        <w:t xml:space="preserve"> technologies are not data science technologies per se.</w:t>
+        <w:t>Data science needs access to data and benefits from sophisitacted data engeineering that data processing technologaies may facilitate.These technologies are not data science technologies per se.</w:t>
       </w:r>
     </w:p>
     <w:p/>
@@ -614,121 +479,45 @@
         <w:rPr>
           <w:color w:val="00B050"/>
         </w:rPr>
-        <w:t xml:space="preserve"> </w:t>
-      </w:r>
-      <w:proofErr w:type="gramStart"/>
-      <w:r>
-        <w:rPr>
+        <w:t xml:space="preserve"> ( S 36) </w:t>
+      </w:r>
+      <w:r>
+        <w:t>.</w:t>
+      </w:r>
+    </w:p>
+    <w:p/>
+    <w:p>
+      <w:r>
+        <w:t>Businesses regard data analytics as realizing value from existing data, without considering if they have appropriate analytical talent.</w:t>
+      </w:r>
+    </w:p>
+    <w:p/>
+    <w:p>
+      <w:pPr>
+        <w:rPr>
+          <w:b/>
+        </w:rPr>
+      </w:pPr>
+      <w:r>
+        <w:rPr>
+          <w:b/>
+        </w:rPr>
+        <w:t>Does investing in Data Sceince pay off?</w:t>
+      </w:r>
+    </w:p>
+    <w:p>
+      <w:pPr>
+        <w:rPr>
+          <w:b/>
           <w:color w:val="00B050"/>
         </w:rPr>
-        <w:t>( S</w:t>
-      </w:r>
-      <w:proofErr w:type="gramEnd"/>
-      <w:r>
-        <w:rPr>
+      </w:pPr>
+      <w:r>
+        <w:rPr>
+          <w:b/>
           <w:color w:val="00B050"/>
         </w:rPr>
-        <w:t xml:space="preserve"> 36) </w:t>
-      </w:r>
-      <w:r>
-        <w:t>.</w:t>
-      </w:r>
-    </w:p>
-    <w:p/>
-    <w:p>
-      <w:r>
-        <w:t>Businesses regard data analytics as realizing value from existing data, without considering if they have appropriate analytical talent.</w:t>
-      </w:r>
-    </w:p>
-    <w:p/>
-    <w:p>
-      <w:pPr>
-        <w:rPr>
-          <w:b/>
-        </w:rPr>
-      </w:pPr>
-      <w:r>
-        <w:rPr>
-          <w:b/>
-        </w:rPr>
-        <w:t xml:space="preserve">Does investing in Data </w:t>
-      </w:r>
-      <w:proofErr w:type="spellStart"/>
-      <w:r>
-        <w:rPr>
-          <w:b/>
-        </w:rPr>
-        <w:t>Sceince</w:t>
-      </w:r>
-      <w:proofErr w:type="spellEnd"/>
-      <w:r>
-        <w:rPr>
-          <w:b/>
-        </w:rPr>
-        <w:t xml:space="preserve"> pay off?</w:t>
-      </w:r>
-    </w:p>
-    <w:p>
-      <w:pPr>
-        <w:rPr>
-          <w:b/>
-          <w:color w:val="00B050"/>
-        </w:rPr>
-      </w:pPr>
-      <w:r>
-        <w:rPr>
-          <w:b/>
-          <w:color w:val="00B050"/>
-        </w:rPr>
-        <w:t xml:space="preserve">Amazon </w:t>
-      </w:r>
-      <w:proofErr w:type="gramStart"/>
-      <w:r>
-        <w:rPr>
-          <w:b/>
-          <w:color w:val="00B050"/>
-        </w:rPr>
-        <w:t>was able to</w:t>
-      </w:r>
-      <w:proofErr w:type="gramEnd"/>
-      <w:r>
-        <w:rPr>
-          <w:b/>
-          <w:color w:val="00B050"/>
-        </w:rPr>
-        <w:t xml:space="preserve"> gather data early on online customers, which created significant switching costs: </w:t>
-      </w:r>
-      <w:proofErr w:type="spellStart"/>
-      <w:r>
-        <w:rPr>
-          <w:b/>
-          <w:color w:val="00B050"/>
-        </w:rPr>
-        <w:t>cosnumers</w:t>
-      </w:r>
-      <w:proofErr w:type="spellEnd"/>
-      <w:r>
-        <w:rPr>
-          <w:b/>
-          <w:color w:val="00B050"/>
-        </w:rPr>
-        <w:t xml:space="preserve"> find value in the rankings and recommendations that Amazon </w:t>
-      </w:r>
-      <w:proofErr w:type="spellStart"/>
-      <w:r>
-        <w:rPr>
-          <w:b/>
-          <w:color w:val="00B050"/>
-        </w:rPr>
-        <w:t>provdes</w:t>
-      </w:r>
-      <w:proofErr w:type="spellEnd"/>
-      <w:r>
-        <w:rPr>
-          <w:b/>
-          <w:color w:val="00B050"/>
-        </w:rPr>
-        <w:t>. They can therefore retain customers more easily and can even charge a premium. (S11)</w:t>
+        <w:t>Amazon was able to gather data early on online customers, which created significant switching costs: cosnumers find value in the rankings and recommendations that Amazon provdes. They can therefore retain customers more easily and can even charge a premium. (S11)</w:t>
       </w:r>
     </w:p>
     <w:p>
@@ -959,127 +748,7 @@
           <w:sz w:val="24"/>
           <w:szCs w:val="24"/>
         </w:rPr>
-        <w:t xml:space="preserve">For example, in </w:t>
-      </w:r>
-      <w:proofErr w:type="spellStart"/>
-      <w:r>
-        <w:rPr>
-          <w:b/>
-          <w:color w:val="00B050"/>
-          <w:sz w:val="24"/>
-          <w:szCs w:val="24"/>
-        </w:rPr>
-        <w:t>actualy</w:t>
-      </w:r>
-      <w:proofErr w:type="spellEnd"/>
-      <w:r>
-        <w:rPr>
-          <w:b/>
-          <w:color w:val="00B050"/>
-          <w:sz w:val="24"/>
-          <w:szCs w:val="24"/>
-        </w:rPr>
-        <w:t xml:space="preserve"> practice one sees analytical </w:t>
-      </w:r>
-      <w:proofErr w:type="spellStart"/>
-      <w:r>
-        <w:rPr>
-          <w:b/>
-          <w:color w:val="00B050"/>
-          <w:sz w:val="24"/>
-          <w:szCs w:val="24"/>
-        </w:rPr>
-        <w:t>solutsions</w:t>
-      </w:r>
-      <w:proofErr w:type="spellEnd"/>
-      <w:r>
-        <w:rPr>
-          <w:b/>
-          <w:color w:val="00B050"/>
-          <w:sz w:val="24"/>
-          <w:szCs w:val="24"/>
-        </w:rPr>
-        <w:t xml:space="preserve"> that are not based on careful analysis of the problem or are not carefully evaluated. </w:t>
-      </w:r>
-      <w:proofErr w:type="spellStart"/>
-      <w:r>
-        <w:rPr>
-          <w:b/>
-          <w:color w:val="00B050"/>
-          <w:sz w:val="24"/>
-          <w:szCs w:val="24"/>
-        </w:rPr>
-        <w:t>Strucutred</w:t>
-      </w:r>
-      <w:proofErr w:type="spellEnd"/>
-      <w:r>
-        <w:rPr>
-          <w:b/>
-          <w:color w:val="00B050"/>
-          <w:sz w:val="24"/>
-          <w:szCs w:val="24"/>
-        </w:rPr>
-        <w:t xml:space="preserve"> thinking about analytics emphasizes these </w:t>
-      </w:r>
-      <w:proofErr w:type="gramStart"/>
-      <w:r>
-        <w:rPr>
-          <w:b/>
-          <w:color w:val="00B050"/>
-          <w:sz w:val="24"/>
-          <w:szCs w:val="24"/>
-        </w:rPr>
-        <w:t>often under-</w:t>
-      </w:r>
-      <w:proofErr w:type="gramEnd"/>
-      <w:r>
-        <w:rPr>
-          <w:b/>
-          <w:color w:val="00B050"/>
-          <w:sz w:val="24"/>
-          <w:szCs w:val="24"/>
-        </w:rPr>
-        <w:t xml:space="preserve">appreciated aspects of supporting decision-making with data. Human </w:t>
-      </w:r>
-      <w:proofErr w:type="spellStart"/>
-      <w:r>
-        <w:rPr>
-          <w:b/>
-          <w:color w:val="00B050"/>
-          <w:sz w:val="24"/>
-          <w:szCs w:val="24"/>
-        </w:rPr>
-        <w:t>creativitry</w:t>
-      </w:r>
-      <w:proofErr w:type="spellEnd"/>
-      <w:r>
-        <w:rPr>
-          <w:b/>
-          <w:color w:val="00B050"/>
-          <w:sz w:val="24"/>
-          <w:szCs w:val="24"/>
-        </w:rPr>
-        <w:t xml:space="preserve"> is necessary versus where high-</w:t>
-      </w:r>
-      <w:proofErr w:type="spellStart"/>
-      <w:r>
-        <w:rPr>
-          <w:b/>
-          <w:color w:val="00B050"/>
-          <w:sz w:val="24"/>
-          <w:szCs w:val="24"/>
-        </w:rPr>
-        <w:t>powerted</w:t>
-      </w:r>
-      <w:proofErr w:type="spellEnd"/>
-      <w:r>
-        <w:rPr>
-          <w:b/>
-          <w:color w:val="00B050"/>
-          <w:sz w:val="24"/>
-          <w:szCs w:val="24"/>
-        </w:rPr>
-        <w:t xml:space="preserve"> analytic tools can be brought to bear.</w:t>
+        <w:t>For example, in actualy practice one sees analytical solutsions that are not based on careful analysis of the problem or are not carefully evaluated. Strucutred thinking about analytics emphasizes these often under-appreciated aspects of supporting decision-making with data. Human creativitry is necessary versus where high-powerted analytic tools can be brought to bear.</w:t>
       </w:r>
     </w:p>
     <w:p>
@@ -1216,19 +885,25 @@
           <w:sz w:val="30"/>
           <w:szCs w:val="30"/>
         </w:rPr>
-        <w:t xml:space="preserve">These attributes </w:t>
-      </w:r>
-      <w:proofErr w:type="gramStart"/>
-      <w:r>
+        <w:t>These attributes gives us info on customers likelihood of leaving the company.</w:t>
+      </w:r>
+    </w:p>
+    <w:p>
+      <w:pPr>
+        <w:pStyle w:val="textbox"/>
+        <w:numPr>
+          <w:ilvl w:val="0"/>
+          <w:numId w:val="1"/>
+        </w:numPr>
+        <w:shd w:val="clear" w:color="auto" w:fill="FFFFFF"/>
+        <w:spacing w:before="0" w:beforeAutospacing="0" w:after="0" w:afterAutospacing="0"/>
         <w:rPr>
           <w:i/>
           <w:iCs/>
           <w:sz w:val="30"/>
           <w:szCs w:val="30"/>
         </w:rPr>
-        <w:t>gives</w:t>
-      </w:r>
-      <w:proofErr w:type="gramEnd"/>
+      </w:pPr>
       <w:r>
         <w:rPr>
           <w:i/>
@@ -1236,7 +911,7 @@
           <w:sz w:val="30"/>
           <w:szCs w:val="30"/>
         </w:rPr>
-        <w:t xml:space="preserve"> us info on customers likelihood of leaving the company.</w:t>
+        <w:t xml:space="preserve">This process is reffered to as finding variables that “correlate” with curn. </w:t>
       </w:r>
     </w:p>
     <w:p>
@@ -1262,19 +937,25 @@
           <w:sz w:val="30"/>
           <w:szCs w:val="30"/>
         </w:rPr>
-        <w:t xml:space="preserve">This process is </w:t>
-      </w:r>
-      <w:proofErr w:type="spellStart"/>
-      <w:r>
+        <w:t xml:space="preserve">A business analyst may be able to hypothesize some and test them and there are tools to help facilitate this experimentation. </w:t>
+      </w:r>
+    </w:p>
+    <w:p>
+      <w:pPr>
+        <w:pStyle w:val="textbox"/>
+        <w:numPr>
+          <w:ilvl w:val="0"/>
+          <w:numId w:val="1"/>
+        </w:numPr>
+        <w:shd w:val="clear" w:color="auto" w:fill="FFFFFF"/>
+        <w:spacing w:before="0" w:beforeAutospacing="0" w:after="0" w:afterAutospacing="0"/>
         <w:rPr>
           <w:i/>
           <w:iCs/>
           <w:sz w:val="30"/>
           <w:szCs w:val="30"/>
         </w:rPr>
-        <w:t>reffered</w:t>
-      </w:r>
-      <w:proofErr w:type="spellEnd"/>
+      </w:pPr>
       <w:r>
         <w:rPr>
           <w:i/>
@@ -1282,9 +963,8 @@
           <w:sz w:val="30"/>
           <w:szCs w:val="30"/>
         </w:rPr>
-        <w:t xml:space="preserve"> to as finding variables that “correlate” with </w:t>
-      </w:r>
-      <w:proofErr w:type="spellStart"/>
+        <w:t xml:space="preserve">An analyst can apply IT to automatically discover informative attributes, essentially oding large-scaled automated </w:t>
+      </w:r>
       <w:r>
         <w:rPr>
           <w:i/>
@@ -1292,26 +972,26 @@
           <w:sz w:val="30"/>
           <w:szCs w:val="30"/>
         </w:rPr>
-        <w:t>curn</w:t>
-      </w:r>
-      <w:proofErr w:type="spellEnd"/>
-      <w:r>
+        <w:lastRenderedPageBreak/>
+        <w:t>experimentation. Further, as we will see, this concept can be applied recursively to build models to predict churn based on multiple attributres.</w:t>
+      </w:r>
+    </w:p>
+    <w:p>
+      <w:pPr>
+        <w:pStyle w:val="textbox"/>
+        <w:shd w:val="clear" w:color="auto" w:fill="FFFFFF"/>
+        <w:spacing w:before="0" w:beforeAutospacing="0" w:after="0" w:afterAutospacing="0"/>
         <w:rPr>
           <w:i/>
           <w:iCs/>
           <w:sz w:val="30"/>
           <w:szCs w:val="30"/>
         </w:rPr>
-        <w:t xml:space="preserve">. </w:t>
-      </w:r>
+      </w:pPr>
     </w:p>
     <w:p>
       <w:pPr>
         <w:pStyle w:val="textbox"/>
-        <w:numPr>
-          <w:ilvl w:val="0"/>
-          <w:numId w:val="1"/>
-        </w:numPr>
         <w:shd w:val="clear" w:color="auto" w:fill="FFFFFF"/>
         <w:spacing w:before="0" w:beforeAutospacing="0" w:after="0" w:afterAutospacing="0"/>
         <w:rPr>
@@ -1321,23 +1001,23 @@
           <w:szCs w:val="30"/>
         </w:rPr>
       </w:pPr>
-      <w:r>
+    </w:p>
+    <w:p>
+      <w:pPr>
+        <w:pStyle w:val="textbox"/>
+        <w:shd w:val="clear" w:color="auto" w:fill="FFFFFF"/>
+        <w:spacing w:before="0" w:beforeAutospacing="0" w:after="0" w:afterAutospacing="0"/>
         <w:rPr>
           <w:i/>
           <w:iCs/>
           <w:sz w:val="30"/>
           <w:szCs w:val="30"/>
         </w:rPr>
-        <w:t xml:space="preserve">A business analyst may be able to hypothesize some and test them and there are tools to help facilitate this experimentation. </w:t>
-      </w:r>
+      </w:pPr>
     </w:p>
     <w:p>
       <w:pPr>
         <w:pStyle w:val="textbox"/>
-        <w:numPr>
-          <w:ilvl w:val="0"/>
-          <w:numId w:val="1"/>
-        </w:numPr>
         <w:shd w:val="clear" w:color="auto" w:fill="FFFFFF"/>
         <w:spacing w:before="0" w:beforeAutospacing="0" w:after="0" w:afterAutospacing="0"/>
         <w:rPr>
@@ -1347,65 +1027,6 @@
           <w:szCs w:val="30"/>
         </w:rPr>
       </w:pPr>
-      <w:r>
-        <w:rPr>
-          <w:i/>
-          <w:iCs/>
-          <w:sz w:val="30"/>
-          <w:szCs w:val="30"/>
-        </w:rPr>
-        <w:t xml:space="preserve">An analyst can apply IT to automatically discover informative attributes, essentially </w:t>
-      </w:r>
-      <w:proofErr w:type="spellStart"/>
-      <w:r>
-        <w:rPr>
-          <w:i/>
-          <w:iCs/>
-          <w:sz w:val="30"/>
-          <w:szCs w:val="30"/>
-        </w:rPr>
-        <w:t>oding</w:t>
-      </w:r>
-      <w:proofErr w:type="spellEnd"/>
-      <w:r>
-        <w:rPr>
-          <w:i/>
-          <w:iCs/>
-          <w:sz w:val="30"/>
-          <w:szCs w:val="30"/>
-        </w:rPr>
-        <w:t xml:space="preserve"> large-scaled automated </w:t>
-      </w:r>
-      <w:r>
-        <w:rPr>
-          <w:i/>
-          <w:iCs/>
-          <w:sz w:val="30"/>
-          <w:szCs w:val="30"/>
-        </w:rPr>
-        <w:lastRenderedPageBreak/>
-        <w:t xml:space="preserve">experimentation. Further, as we will see, this concept can be applied recursively to build models to predict churn based on multiple </w:t>
-      </w:r>
-      <w:proofErr w:type="spellStart"/>
-      <w:r>
-        <w:rPr>
-          <w:i/>
-          <w:iCs/>
-          <w:sz w:val="30"/>
-          <w:szCs w:val="30"/>
-        </w:rPr>
-        <w:t>attributres</w:t>
-      </w:r>
-      <w:proofErr w:type="spellEnd"/>
-      <w:r>
-        <w:rPr>
-          <w:i/>
-          <w:iCs/>
-          <w:sz w:val="30"/>
-          <w:szCs w:val="30"/>
-        </w:rPr>
-        <w:t>.</w:t>
-      </w:r>
     </w:p>
     <w:p>
       <w:pPr>
@@ -1415,10 +1036,15 @@
         <w:rPr>
           <w:i/>
           <w:iCs/>
-          <w:sz w:val="30"/>
-          <w:szCs w:val="30"/>
-        </w:rPr>
-      </w:pPr>
+        </w:rPr>
+      </w:pPr>
+      <w:r>
+        <w:rPr>
+          <w:i/>
+          <w:iCs/>
+        </w:rPr>
+        <w:t>If you look too hard at a set of data, you will find something—but</w:t>
+      </w:r>
     </w:p>
     <w:p>
       <w:pPr>
@@ -1428,10 +1054,15 @@
         <w:rPr>
           <w:i/>
           <w:iCs/>
-          <w:sz w:val="30"/>
-          <w:szCs w:val="30"/>
-        </w:rPr>
-      </w:pPr>
+        </w:rPr>
+      </w:pPr>
+      <w:r>
+        <w:rPr>
+          <w:i/>
+          <w:iCs/>
+        </w:rPr>
+        <w:t>it might not generalize beyond the data you’re looking at</w:t>
+      </w:r>
     </w:p>
     <w:p>
       <w:pPr>
@@ -1439,12 +1070,21 @@
         <w:shd w:val="clear" w:color="auto" w:fill="FFFFFF"/>
         <w:spacing w:before="0" w:beforeAutospacing="0" w:after="0" w:afterAutospacing="0"/>
         <w:rPr>
-          <w:i/>
           <w:iCs/>
-          <w:sz w:val="30"/>
-          <w:szCs w:val="30"/>
-        </w:rPr>
-      </w:pPr>
+        </w:rPr>
+      </w:pPr>
+      <w:r>
+        <w:rPr>
+          <w:iCs/>
+        </w:rPr>
+        <w:t>This is called overfitting a dataset. Data</w:t>
+      </w:r>
+      <w:r>
+        <w:rPr>
+          <w:iCs/>
+        </w:rPr>
+        <w:t>mining techniques can be very powerful and the need to detect and avoid overfitting is one of the most important concepts to grasph when applying data mining to real problems. The concept of overfitting and its avoidance permeats data science processes, algorithms and evaluation methods.</w:t>
+      </w:r>
     </w:p>
     <w:p>
       <w:pPr>
@@ -1454,8 +1094,46 @@
         <w:rPr>
           <w:i/>
           <w:iCs/>
-          <w:sz w:val="30"/>
-          <w:szCs w:val="30"/>
+        </w:rPr>
+      </w:pPr>
+    </w:p>
+    <w:p>
+      <w:pPr>
+        <w:rPr>
+          <w:b/>
+          <w:color w:val="00B050"/>
+          <w:sz w:val="24"/>
+          <w:szCs w:val="24"/>
+        </w:rPr>
+      </w:pPr>
+    </w:p>
+    <w:p>
+      <w:pPr>
+        <w:rPr>
+          <w:b/>
+          <w:color w:val="00B050"/>
+          <w:sz w:val="24"/>
+          <w:szCs w:val="24"/>
+        </w:rPr>
+      </w:pPr>
+    </w:p>
+    <w:p>
+      <w:pPr>
+        <w:rPr>
+          <w:b/>
+          <w:color w:val="00B050"/>
+          <w:sz w:val="24"/>
+          <w:szCs w:val="24"/>
+        </w:rPr>
+      </w:pPr>
+    </w:p>
+    <w:p>
+      <w:pPr>
+        <w:rPr>
+          <w:b/>
+          <w:color w:val="00B050"/>
+          <w:sz w:val="24"/>
+          <w:szCs w:val="24"/>
         </w:rPr>
       </w:pPr>
     </w:p>
@@ -1474,7 +1152,7 @@
           <w:i/>
           <w:iCs/>
         </w:rPr>
-        <w:t>If you look too hard at a set of data, you will find something—but</w:t>
+        <w:t>Formulating data mining solutions and evaluating the results</w:t>
       </w:r>
     </w:p>
     <w:p>
@@ -1492,7 +1170,68 @@
           <w:i/>
           <w:iCs/>
         </w:rPr>
-        <w:t>it might not generalize beyond the data you’re looking at</w:t>
+        <w:t>involves thinking carefully about the context in which they will be used.</w:t>
+      </w:r>
+    </w:p>
+    <w:p>
+      <w:pPr>
+        <w:rPr>
+          <w:b/>
+          <w:color w:val="00B050"/>
+        </w:rPr>
+      </w:pPr>
+    </w:p>
+    <w:p>
+      <w:pPr>
+        <w:rPr>
+          <w:b/>
+          <w:color w:val="00B050"/>
+        </w:rPr>
+      </w:pPr>
+      <w:r>
+        <w:rPr>
+          <w:b/>
+          <w:color w:val="00B050"/>
+        </w:rPr>
+        <w:t>We need to extract potentially useful knowledge. How do we formulate what is usefl? It depnds cirtically on the application in question. For our chunr-management example, how are we going to use the patterns extracted from historical data? Should the value of the customer be takne into account in addition to the likelihood of leaving? More generally, does the apttern lead to better decision than some reasonable alternative? How well would one have done by chance? How would would one do with a smart “Defualt” alternative?</w:t>
+      </w:r>
+      <w:r>
+        <w:rPr>
+          <w:b/>
+          <w:color w:val="00B050"/>
+        </w:rPr>
+        <w:br/>
+      </w:r>
+    </w:p>
+    <w:p>
+      <w:pPr>
+        <w:rPr>
+          <w:b/>
+          <w:color w:val="00B050"/>
+        </w:rPr>
+      </w:pPr>
+    </w:p>
+    <w:p>
+      <w:pPr>
+        <w:rPr>
+          <w:b/>
+          <w:color w:val="00B050"/>
+        </w:rPr>
+      </w:pPr>
+    </w:p>
+    <w:p>
+      <w:pPr>
+        <w:rPr>
+          <w:b/>
+        </w:rPr>
+      </w:pPr>
+    </w:p>
+    <w:p>
+      <w:pPr>
+        <w:pStyle w:val="Overskrift1"/>
+      </w:pPr>
+      <w:r>
+        <w:t>Chapter 2: Business Problems and Data Science Solutions</w:t>
       </w:r>
     </w:p>
     <w:p>
@@ -1501,48 +1240,23 @@
         <w:shd w:val="clear" w:color="auto" w:fill="FFFFFF"/>
         <w:spacing w:before="0" w:beforeAutospacing="0" w:after="0" w:afterAutospacing="0"/>
         <w:rPr>
-          <w:iCs/>
-        </w:rPr>
-      </w:pPr>
-      <w:r>
-        <w:rPr>
-          <w:iCs/>
-        </w:rPr>
-        <w:t>This is called overfitting a dataset. Data</w:t>
-      </w:r>
-      <w:r>
-        <w:rPr>
-          <w:iCs/>
-        </w:rPr>
-        <w:t xml:space="preserve">mining techniques can be very powerful and the need to detect and avoid overfitting is one of the most important concepts to </w:t>
-      </w:r>
-      <w:proofErr w:type="spellStart"/>
-      <w:r>
-        <w:rPr>
-          <w:iCs/>
-        </w:rPr>
-        <w:t>grasph</w:t>
-      </w:r>
-      <w:proofErr w:type="spellEnd"/>
-      <w:r>
-        <w:rPr>
-          <w:iCs/>
-        </w:rPr>
-        <w:t xml:space="preserve"> when applying data mining to real problems. The concept of overfitting and its avoidance </w:t>
-      </w:r>
-      <w:proofErr w:type="spellStart"/>
-      <w:r>
-        <w:rPr>
-          <w:iCs/>
-        </w:rPr>
-        <w:t>permeats</w:t>
-      </w:r>
-      <w:proofErr w:type="spellEnd"/>
-      <w:r>
-        <w:rPr>
-          <w:iCs/>
-        </w:rPr>
-        <w:t xml:space="preserve"> data science processes, algorithms and evaluation methods.</w:t>
+          <w:b/>
+          <w:bCs/>
+        </w:rPr>
+      </w:pPr>
+      <w:r>
+        <w:rPr>
+          <w:b/>
+          <w:bCs/>
+        </w:rPr>
+        <w:t>F</w:t>
+      </w:r>
+      <w:r>
+        <w:rPr>
+          <w:b/>
+          <w:bCs/>
+        </w:rPr>
+        <w:t>undamental concepts:</w:t>
       </w:r>
     </w:p>
     <w:p>
@@ -1555,46 +1269,13 @@
           <w:iCs/>
         </w:rPr>
       </w:pPr>
-    </w:p>
-    <w:p>
-      <w:pPr>
-        <w:rPr>
-          <w:b/>
-          <w:color w:val="00B050"/>
-          <w:sz w:val="24"/>
-          <w:szCs w:val="24"/>
-        </w:rPr>
-      </w:pPr>
-    </w:p>
-    <w:p>
-      <w:pPr>
-        <w:rPr>
-          <w:b/>
-          <w:color w:val="00B050"/>
-          <w:sz w:val="24"/>
-          <w:szCs w:val="24"/>
-        </w:rPr>
-      </w:pPr>
-    </w:p>
-    <w:p>
-      <w:pPr>
-        <w:rPr>
-          <w:b/>
-          <w:color w:val="00B050"/>
-          <w:sz w:val="24"/>
-          <w:szCs w:val="24"/>
-        </w:rPr>
-      </w:pPr>
-    </w:p>
-    <w:p>
-      <w:pPr>
-        <w:rPr>
-          <w:b/>
-          <w:color w:val="00B050"/>
-          <w:sz w:val="24"/>
-          <w:szCs w:val="24"/>
-        </w:rPr>
-      </w:pPr>
+      <w:r>
+        <w:rPr>
+          <w:i/>
+          <w:iCs/>
+        </w:rPr>
+        <w:t>A set of canonical data mining tasks; The data mining process;</w:t>
+      </w:r>
     </w:p>
     <w:p>
       <w:pPr>
@@ -1611,274 +1292,6 @@
           <w:i/>
           <w:iCs/>
         </w:rPr>
-        <w:t>Formulating data mining solutions and evaluating the results</w:t>
-      </w:r>
-    </w:p>
-    <w:p>
-      <w:pPr>
-        <w:pStyle w:val="textbox"/>
-        <w:shd w:val="clear" w:color="auto" w:fill="FFFFFF"/>
-        <w:spacing w:before="0" w:beforeAutospacing="0" w:after="0" w:afterAutospacing="0"/>
-        <w:rPr>
-          <w:i/>
-          <w:iCs/>
-        </w:rPr>
-      </w:pPr>
-      <w:r>
-        <w:rPr>
-          <w:i/>
-          <w:iCs/>
-        </w:rPr>
-        <w:t>involves thinking carefully about the context in which they will be used.</w:t>
-      </w:r>
-    </w:p>
-    <w:p>
-      <w:pPr>
-        <w:rPr>
-          <w:b/>
-          <w:color w:val="00B050"/>
-        </w:rPr>
-      </w:pPr>
-    </w:p>
-    <w:p>
-      <w:pPr>
-        <w:rPr>
-          <w:b/>
-          <w:color w:val="00B050"/>
-        </w:rPr>
-      </w:pPr>
-      <w:r>
-        <w:rPr>
-          <w:b/>
-          <w:color w:val="00B050"/>
-        </w:rPr>
-        <w:t xml:space="preserve">We need to extract potentially useful knowledge. How do we formulate what is </w:t>
-      </w:r>
-      <w:proofErr w:type="spellStart"/>
-      <w:r>
-        <w:rPr>
-          <w:b/>
-          <w:color w:val="00B050"/>
-        </w:rPr>
-        <w:t>usefl</w:t>
-      </w:r>
-      <w:proofErr w:type="spellEnd"/>
-      <w:r>
-        <w:rPr>
-          <w:b/>
-          <w:color w:val="00B050"/>
-        </w:rPr>
-        <w:t xml:space="preserve">? It </w:t>
-      </w:r>
-      <w:proofErr w:type="spellStart"/>
-      <w:r>
-        <w:rPr>
-          <w:b/>
-          <w:color w:val="00B050"/>
-        </w:rPr>
-        <w:t>depnds</w:t>
-      </w:r>
-      <w:proofErr w:type="spellEnd"/>
-      <w:r>
-        <w:rPr>
-          <w:b/>
-          <w:color w:val="00B050"/>
-        </w:rPr>
-        <w:t xml:space="preserve"> </w:t>
-      </w:r>
-      <w:proofErr w:type="spellStart"/>
-      <w:r>
-        <w:rPr>
-          <w:b/>
-          <w:color w:val="00B050"/>
-        </w:rPr>
-        <w:t>cirtically</w:t>
-      </w:r>
-      <w:proofErr w:type="spellEnd"/>
-      <w:r>
-        <w:rPr>
-          <w:b/>
-          <w:color w:val="00B050"/>
-        </w:rPr>
-        <w:t xml:space="preserve"> on the application in question. For our </w:t>
-      </w:r>
-      <w:proofErr w:type="spellStart"/>
-      <w:r>
-        <w:rPr>
-          <w:b/>
-          <w:color w:val="00B050"/>
-        </w:rPr>
-        <w:t>chunr</w:t>
-      </w:r>
-      <w:proofErr w:type="spellEnd"/>
-      <w:r>
-        <w:rPr>
-          <w:b/>
-          <w:color w:val="00B050"/>
-        </w:rPr>
-        <w:t xml:space="preserve">-management example, how are we going to use the patterns extracted from historical data? Should the value of the customer be </w:t>
-      </w:r>
-      <w:proofErr w:type="spellStart"/>
-      <w:r>
-        <w:rPr>
-          <w:b/>
-          <w:color w:val="00B050"/>
-        </w:rPr>
-        <w:t>takne</w:t>
-      </w:r>
-      <w:proofErr w:type="spellEnd"/>
-      <w:r>
-        <w:rPr>
-          <w:b/>
-          <w:color w:val="00B050"/>
-        </w:rPr>
-        <w:t xml:space="preserve"> into account in addition to the likelihood of leaving? More generally, does the </w:t>
-      </w:r>
-      <w:proofErr w:type="spellStart"/>
-      <w:r>
-        <w:rPr>
-          <w:b/>
-          <w:color w:val="00B050"/>
-        </w:rPr>
-        <w:t>apttern</w:t>
-      </w:r>
-      <w:proofErr w:type="spellEnd"/>
-      <w:r>
-        <w:rPr>
-          <w:b/>
-          <w:color w:val="00B050"/>
-        </w:rPr>
-        <w:t xml:space="preserve"> lead to better decision than some reasonable alternative? How well would one have done by chance? How would </w:t>
-      </w:r>
-      <w:proofErr w:type="spellStart"/>
-      <w:r>
-        <w:rPr>
-          <w:b/>
-          <w:color w:val="00B050"/>
-        </w:rPr>
-        <w:t>would</w:t>
-      </w:r>
-      <w:proofErr w:type="spellEnd"/>
-      <w:r>
-        <w:rPr>
-          <w:b/>
-          <w:color w:val="00B050"/>
-        </w:rPr>
-        <w:t xml:space="preserve"> one do with a smart “</w:t>
-      </w:r>
-      <w:proofErr w:type="spellStart"/>
-      <w:r>
-        <w:rPr>
-          <w:b/>
-          <w:color w:val="00B050"/>
-        </w:rPr>
-        <w:t>Defualt</w:t>
-      </w:r>
-      <w:proofErr w:type="spellEnd"/>
-      <w:r>
-        <w:rPr>
-          <w:b/>
-          <w:color w:val="00B050"/>
-        </w:rPr>
-        <w:t>” alternative?</w:t>
-      </w:r>
-      <w:r>
-        <w:rPr>
-          <w:b/>
-          <w:color w:val="00B050"/>
-        </w:rPr>
-        <w:br/>
-      </w:r>
-    </w:p>
-    <w:p>
-      <w:pPr>
-        <w:rPr>
-          <w:b/>
-          <w:color w:val="00B050"/>
-        </w:rPr>
-      </w:pPr>
-    </w:p>
-    <w:p>
-      <w:pPr>
-        <w:rPr>
-          <w:b/>
-          <w:color w:val="00B050"/>
-        </w:rPr>
-      </w:pPr>
-    </w:p>
-    <w:p>
-      <w:pPr>
-        <w:rPr>
-          <w:b/>
-        </w:rPr>
-      </w:pPr>
-    </w:p>
-    <w:p>
-      <w:pPr>
-        <w:pStyle w:val="Overskrift1"/>
-      </w:pPr>
-      <w:r>
-        <w:t>Chapter 2: Business Problems and Data Science Solutions</w:t>
-      </w:r>
-    </w:p>
-    <w:p>
-      <w:pPr>
-        <w:pStyle w:val="textbox"/>
-        <w:shd w:val="clear" w:color="auto" w:fill="FFFFFF"/>
-        <w:spacing w:before="0" w:beforeAutospacing="0" w:after="0" w:afterAutospacing="0"/>
-        <w:rPr>
-          <w:b/>
-          <w:bCs/>
-        </w:rPr>
-      </w:pPr>
-      <w:r>
-        <w:rPr>
-          <w:b/>
-          <w:bCs/>
-        </w:rPr>
-        <w:t>F</w:t>
-      </w:r>
-      <w:r>
-        <w:rPr>
-          <w:b/>
-          <w:bCs/>
-        </w:rPr>
-        <w:t>undamental concepts:</w:t>
-      </w:r>
-    </w:p>
-    <w:p>
-      <w:pPr>
-        <w:pStyle w:val="textbox"/>
-        <w:shd w:val="clear" w:color="auto" w:fill="FFFFFF"/>
-        <w:spacing w:before="0" w:beforeAutospacing="0" w:after="0" w:afterAutospacing="0"/>
-        <w:rPr>
-          <w:i/>
-          <w:iCs/>
-        </w:rPr>
-      </w:pPr>
-      <w:r>
-        <w:rPr>
-          <w:i/>
-          <w:iCs/>
-        </w:rPr>
-        <w:t>A set of canonical data mining tasks; The data mining process;</w:t>
-      </w:r>
-    </w:p>
-    <w:p>
-      <w:pPr>
-        <w:pStyle w:val="textbox"/>
-        <w:shd w:val="clear" w:color="auto" w:fill="FFFFFF"/>
-        <w:spacing w:before="0" w:beforeAutospacing="0" w:after="0" w:afterAutospacing="0"/>
-        <w:rPr>
-          <w:i/>
-          <w:iCs/>
-        </w:rPr>
-      </w:pPr>
-      <w:r>
-        <w:rPr>
-          <w:i/>
-          <w:iCs/>
-        </w:rPr>
         <w:t>Supervised versus unsupervised data mining.</w:t>
       </w:r>
     </w:p>
@@ -1892,69 +1305,32 @@
         </w:numPr>
       </w:pPr>
       <w:r>
-        <w:t xml:space="preserve">Important principle of data science, is that data mining is a </w:t>
-      </w:r>
-      <w:proofErr w:type="spellStart"/>
-      <w:r>
-        <w:t>processs</w:t>
-      </w:r>
-      <w:proofErr w:type="spellEnd"/>
-      <w:r>
-        <w:t xml:space="preserve"> with well-understood stages.</w:t>
-      </w:r>
-    </w:p>
-    <w:p>
-      <w:pPr>
-        <w:pStyle w:val="Listeafsnit"/>
-        <w:numPr>
-          <w:ilvl w:val="0"/>
-          <w:numId w:val="1"/>
-        </w:numPr>
-      </w:pPr>
-      <w:r>
-        <w:t xml:space="preserve">Some involve IT with discovery of patterns from data, others require </w:t>
-      </w:r>
-      <w:proofErr w:type="gramStart"/>
-      <w:r>
-        <w:t>analysts</w:t>
-      </w:r>
-      <w:proofErr w:type="gramEnd"/>
-      <w:r>
-        <w:t xml:space="preserve"> creativity, business knowledge and common sense.</w:t>
-      </w:r>
-    </w:p>
-    <w:p>
-      <w:pPr>
-        <w:pStyle w:val="Listeafsnit"/>
-        <w:numPr>
-          <w:ilvl w:val="0"/>
-          <w:numId w:val="1"/>
-        </w:numPr>
-      </w:pPr>
-      <w:proofErr w:type="spellStart"/>
+        <w:t>Important principle of data science, is that data mining is a processs with well-understood stages.</w:t>
+      </w:r>
+    </w:p>
+    <w:p>
+      <w:pPr>
+        <w:pStyle w:val="Listeafsnit"/>
+        <w:numPr>
+          <w:ilvl w:val="0"/>
+          <w:numId w:val="1"/>
+        </w:numPr>
+      </w:pPr>
+      <w:r>
+        <w:t>Some involve IT with discovery of patterns from data, others require analysts creativity, business knowledge and common sense.</w:t>
+      </w:r>
+    </w:p>
+    <w:p>
+      <w:pPr>
+        <w:pStyle w:val="Listeafsnit"/>
+        <w:numPr>
+          <w:ilvl w:val="0"/>
+          <w:numId w:val="1"/>
+        </w:numPr>
+      </w:pPr>
       <w:r>
         <w:lastRenderedPageBreak/>
-        <w:t>Undertand</w:t>
-      </w:r>
-      <w:proofErr w:type="spellEnd"/>
-      <w:r>
-        <w:t xml:space="preserve"> the process to structure data mining project so they are systematic </w:t>
-      </w:r>
-      <w:proofErr w:type="spellStart"/>
-      <w:r>
-        <w:t>analysies</w:t>
-      </w:r>
-      <w:proofErr w:type="spellEnd"/>
-      <w:r>
-        <w:t xml:space="preserve"> rather than heroic </w:t>
-      </w:r>
-      <w:proofErr w:type="spellStart"/>
-      <w:r>
-        <w:t>endeavors</w:t>
-      </w:r>
-      <w:proofErr w:type="spellEnd"/>
-      <w:r>
-        <w:t>.</w:t>
+        <w:t>Undertand the process to structure data mining project so they are systematic analysies rather than heroic endeavors.</w:t>
       </w:r>
     </w:p>
     <w:p/>
@@ -1984,15 +1360,7 @@
         </w:numPr>
       </w:pPr>
       <w:r>
-        <w:t xml:space="preserve">Process as </w:t>
-      </w:r>
-      <w:proofErr w:type="spellStart"/>
-      <w:r>
-        <w:t>overaching</w:t>
-      </w:r>
-      <w:proofErr w:type="spellEnd"/>
-      <w:r>
-        <w:t xml:space="preserve"> framework -&gt; Data mining process and common types of data mining tasks.</w:t>
+        <w:t>Process as overaching framework -&gt; Data mining process and common types of data mining tasks.</w:t>
       </w:r>
     </w:p>
     <w:p/>
@@ -2024,17 +1392,7 @@
         </w:numPr>
       </w:pPr>
       <w:r>
-        <w:t xml:space="preserve">Each problem is unique – own combo of g </w:t>
-      </w:r>
-      <w:proofErr w:type="spellStart"/>
-      <w:proofErr w:type="gramStart"/>
-      <w:r>
-        <w:t>oal,desires</w:t>
-      </w:r>
-      <w:proofErr w:type="spellEnd"/>
-      <w:proofErr w:type="gramEnd"/>
-      <w:r>
-        <w:t xml:space="preserve">, constraints etc. </w:t>
+        <w:t xml:space="preserve">Each problem is unique – own combo of g oal,desires, constraints etc. </w:t>
       </w:r>
     </w:p>
     <w:p>
@@ -2058,15 +1416,7 @@
         </w:numPr>
       </w:pPr>
       <w:r>
-        <w:t xml:space="preserve">Collab with stakeholders, data </w:t>
-      </w:r>
-      <w:proofErr w:type="spellStart"/>
-      <w:r>
-        <w:t>scientsis</w:t>
-      </w:r>
-      <w:proofErr w:type="spellEnd"/>
-      <w:r>
-        <w:t xml:space="preserve"> etc. decompose a problem into subtasks.</w:t>
+        <w:t>Collab with stakeholders, data scientsis etc. decompose a problem into subtasks.</w:t>
       </w:r>
     </w:p>
     <w:p>
@@ -2107,49 +1457,20 @@
           <w:numId w:val="1"/>
         </w:numPr>
       </w:pPr>
-      <w:proofErr w:type="spellStart"/>
-      <w:r>
-        <w:t>Probaility</w:t>
-      </w:r>
-      <w:proofErr w:type="spellEnd"/>
-      <w:r>
-        <w:t xml:space="preserve"> estimation fits the </w:t>
-      </w:r>
-      <w:proofErr w:type="spellStart"/>
-      <w:r>
-        <w:t>mold</w:t>
-      </w:r>
-      <w:proofErr w:type="spellEnd"/>
-      <w:r>
-        <w:t xml:space="preserve"> of one very common data mining task. </w:t>
-      </w:r>
-    </w:p>
-    <w:p>
-      <w:pPr>
-        <w:pStyle w:val="Listeafsnit"/>
-        <w:numPr>
-          <w:ilvl w:val="0"/>
-          <w:numId w:val="1"/>
-        </w:numPr>
-      </w:pPr>
-      <w:r>
-        <w:t xml:space="preserve">Therefore: </w:t>
-      </w:r>
-      <w:proofErr w:type="spellStart"/>
-      <w:r>
-        <w:t>Crtical</w:t>
-      </w:r>
-      <w:proofErr w:type="spellEnd"/>
-      <w:r>
-        <w:t xml:space="preserve"> skill is ability to decompose data problems into pieces that each matches a known task for which tools are available. It </w:t>
-      </w:r>
-      <w:proofErr w:type="spellStart"/>
-      <w:r>
-        <w:t>avloid</w:t>
-      </w:r>
-      <w:proofErr w:type="spellEnd"/>
-      <w:r>
-        <w:t xml:space="preserve"> wasting resources and you can focus on important things. Human-creativity and intelligence must come into play, not just automatization.</w:t>
+      <w:r>
+        <w:t xml:space="preserve">Probaility estimation fits the mold of one very common data mining task. </w:t>
+      </w:r>
+    </w:p>
+    <w:p>
+      <w:pPr>
+        <w:pStyle w:val="Listeafsnit"/>
+        <w:numPr>
+          <w:ilvl w:val="0"/>
+          <w:numId w:val="1"/>
+        </w:numPr>
+      </w:pPr>
+      <w:r>
+        <w:t>Therefore: Crtical skill is ability to decompose data problems into pieces that each matches a known task for which tools are available. It avloid wasting resources and you can focus on important things. Human-creativity and intelligence must come into play, not just automatization.</w:t>
       </w:r>
     </w:p>
     <w:p/>
@@ -2180,142 +1501,70 @@
         </w:numPr>
       </w:pPr>
       <w:r>
-        <w:t xml:space="preserve">Predict, for each data node, which class a data node belongs to. </w:t>
-      </w:r>
-      <w:proofErr w:type="spellStart"/>
-      <w:r>
-        <w:t>Clases</w:t>
-      </w:r>
-      <w:proofErr w:type="spellEnd"/>
-      <w:r>
-        <w:t xml:space="preserve"> are mutually exclusive. Example.” Among all customers, which are likely to respond?”. You have two </w:t>
-      </w:r>
-      <w:proofErr w:type="spellStart"/>
-      <w:r>
-        <w:t>clases</w:t>
-      </w:r>
-      <w:proofErr w:type="spellEnd"/>
-      <w:r>
-        <w:t>: Will respond and will not respond (Mutually exclusive)</w:t>
-      </w:r>
-    </w:p>
-    <w:p>
-      <w:pPr>
-        <w:pStyle w:val="Listeafsnit"/>
-        <w:numPr>
-          <w:ilvl w:val="0"/>
-          <w:numId w:val="1"/>
-        </w:numPr>
-      </w:pPr>
-      <w:r>
-        <w:t xml:space="preserve">Datamining </w:t>
-      </w:r>
-      <w:proofErr w:type="spellStart"/>
-      <w:r>
-        <w:t>procudes</w:t>
-      </w:r>
-      <w:proofErr w:type="spellEnd"/>
-      <w:r>
-        <w:t xml:space="preserve"> produces a model. </w:t>
-      </w:r>
-    </w:p>
-    <w:p>
-      <w:pPr>
-        <w:pStyle w:val="Listeafsnit"/>
-      </w:pPr>
-    </w:p>
-    <w:p>
-      <w:pPr>
-        <w:pStyle w:val="Listeafsnit"/>
-        <w:numPr>
-          <w:ilvl w:val="0"/>
-          <w:numId w:val="1"/>
-        </w:numPr>
-      </w:pPr>
-      <w:r>
-        <w:t xml:space="preserve">Given a new </w:t>
-      </w:r>
-      <w:proofErr w:type="spellStart"/>
-      <w:r>
-        <w:t>indicidual</w:t>
-      </w:r>
-      <w:proofErr w:type="spellEnd"/>
-      <w:r>
-        <w:t xml:space="preserve">, determines which class that individual belongs to. </w:t>
-      </w:r>
-    </w:p>
-    <w:p>
-      <w:pPr>
-        <w:pStyle w:val="Listeafsnit"/>
-      </w:pPr>
-    </w:p>
-    <w:p>
-      <w:pPr>
-        <w:pStyle w:val="Listeafsnit"/>
-        <w:numPr>
-          <w:ilvl w:val="0"/>
-          <w:numId w:val="1"/>
-        </w:numPr>
-      </w:pPr>
-      <w:r>
-        <w:t xml:space="preserve">Closely related task </w:t>
-      </w:r>
-      <w:proofErr w:type="spellStart"/>
-      <w:r>
-        <w:t>si</w:t>
-      </w:r>
-      <w:proofErr w:type="spellEnd"/>
-      <w:r>
-        <w:t xml:space="preserve"> scoring or </w:t>
-      </w:r>
-      <w:proofErr w:type="spellStart"/>
-      <w:r>
-        <w:t>calss</w:t>
-      </w:r>
-      <w:proofErr w:type="spellEnd"/>
-      <w:r>
-        <w:t xml:space="preserve"> probability estimation. </w:t>
-      </w:r>
-    </w:p>
-    <w:p>
-      <w:pPr>
-        <w:pStyle w:val="Listeafsnit"/>
-      </w:pPr>
-    </w:p>
-    <w:p>
-      <w:pPr>
-        <w:pStyle w:val="Listeafsnit"/>
-        <w:numPr>
-          <w:ilvl w:val="0"/>
-          <w:numId w:val="1"/>
-        </w:numPr>
-      </w:pPr>
-      <w:r>
-        <w:t xml:space="preserve">Scoring model applied to an individual produces instead of a class </w:t>
-      </w:r>
-      <w:proofErr w:type="spellStart"/>
-      <w:r>
-        <w:t>predicoitn</w:t>
-      </w:r>
-      <w:proofErr w:type="spellEnd"/>
-      <w:r>
-        <w:t xml:space="preserve"> a score representing the probability that </w:t>
-      </w:r>
-      <w:proofErr w:type="spellStart"/>
-      <w:r>
-        <w:t>hta</w:t>
-      </w:r>
-      <w:proofErr w:type="spellEnd"/>
-      <w:r>
-        <w:t xml:space="preserve"> </w:t>
-      </w:r>
-      <w:proofErr w:type="spellStart"/>
-      <w:r>
-        <w:t>tindividual</w:t>
-      </w:r>
-      <w:proofErr w:type="spellEnd"/>
-      <w:r>
-        <w:t xml:space="preserve"> bongs to each class.</w:t>
+        <w:t>Predict, for each data node, which class a data node belongs to. Clases are mutually exclusive. Example.” Among all customers, which are likely to respond?”. You have two clases: Will respond and will not respond (Mutually exclusive)</w:t>
+      </w:r>
+    </w:p>
+    <w:p>
+      <w:pPr>
+        <w:pStyle w:val="Listeafsnit"/>
+        <w:numPr>
+          <w:ilvl w:val="0"/>
+          <w:numId w:val="1"/>
+        </w:numPr>
+      </w:pPr>
+      <w:r>
+        <w:t xml:space="preserve">Datamining procudes produces a model. </w:t>
+      </w:r>
+    </w:p>
+    <w:p>
+      <w:pPr>
+        <w:pStyle w:val="Listeafsnit"/>
+      </w:pPr>
+    </w:p>
+    <w:p>
+      <w:pPr>
+        <w:pStyle w:val="Listeafsnit"/>
+        <w:numPr>
+          <w:ilvl w:val="0"/>
+          <w:numId w:val="1"/>
+        </w:numPr>
+      </w:pPr>
+      <w:r>
+        <w:t xml:space="preserve">Given a new indicidual, determines which class that individual belongs to. </w:t>
+      </w:r>
+    </w:p>
+    <w:p>
+      <w:pPr>
+        <w:pStyle w:val="Listeafsnit"/>
+      </w:pPr>
+    </w:p>
+    <w:p>
+      <w:pPr>
+        <w:pStyle w:val="Listeafsnit"/>
+        <w:numPr>
+          <w:ilvl w:val="0"/>
+          <w:numId w:val="1"/>
+        </w:numPr>
+      </w:pPr>
+      <w:r>
+        <w:t xml:space="preserve">Closely related task si scoring or calss probability estimation. </w:t>
+      </w:r>
+    </w:p>
+    <w:p>
+      <w:pPr>
+        <w:pStyle w:val="Listeafsnit"/>
+      </w:pPr>
+    </w:p>
+    <w:p>
+      <w:pPr>
+        <w:pStyle w:val="Listeafsnit"/>
+        <w:numPr>
+          <w:ilvl w:val="0"/>
+          <w:numId w:val="1"/>
+        </w:numPr>
+      </w:pPr>
+      <w:r>
+        <w:t>Scoring model applied to an individual produces instead of a class predicoitn a score representing the probability that hta tindividual bongs to each class.</w:t>
       </w:r>
     </w:p>
     <w:p>
@@ -2335,42 +1584,10 @@
         <w:t xml:space="preserve">In a </w:t>
       </w:r>
       <w:r>
-        <w:t xml:space="preserve">customer response scenario, a scoring model would be able to evaluate each individual customer and </w:t>
-      </w:r>
-      <w:proofErr w:type="spellStart"/>
-      <w:r>
-        <w:t>procude</w:t>
-      </w:r>
-      <w:proofErr w:type="spellEnd"/>
-      <w:r>
-        <w:t xml:space="preserve"> a score of how likely each is to respond to the offer. </w:t>
-      </w:r>
-      <w:proofErr w:type="spellStart"/>
-      <w:r>
-        <w:t>Classifcation</w:t>
-      </w:r>
-      <w:proofErr w:type="spellEnd"/>
-      <w:r>
-        <w:t xml:space="preserve"> and scoring are very closely related: </w:t>
-      </w:r>
-      <w:proofErr w:type="spellStart"/>
-      <w:r>
-        <w:t>asw</w:t>
-      </w:r>
-      <w:proofErr w:type="spellEnd"/>
-      <w:r>
-        <w:t xml:space="preserve"> shall see, a model that can do one </w:t>
-      </w:r>
-      <w:proofErr w:type="gramStart"/>
-      <w:r>
-        <w:t xml:space="preserve">usually </w:t>
-      </w:r>
-      <w:r>
-        <w:t xml:space="preserve"> can</w:t>
-      </w:r>
-      <w:proofErr w:type="gramEnd"/>
-      <w:r>
-        <w:t xml:space="preserve"> </w:t>
+        <w:t xml:space="preserve">customer response scenario, a scoring model would be able to evaluate each individual customer and procude a score of how likely each is to respond to the offer. Classifcation and scoring are very closely related: asw shall see, a model that can do one usually </w:t>
+      </w:r>
+      <w:r>
+        <w:t xml:space="preserve"> can </w:t>
       </w:r>
       <w:r>
         <w:t>be modified to do the other.</w:t>
@@ -2410,25 +1627,12 @@
     </w:p>
     <w:p>
       <w:r>
-        <w:t xml:space="preserve">Attempts to estimate or predict, for </w:t>
-      </w:r>
-      <w:proofErr w:type="gramStart"/>
-      <w:r>
-        <w:t>each individual</w:t>
-      </w:r>
-      <w:proofErr w:type="gramEnd"/>
-      <w:r>
-        <w:t xml:space="preserve">, the numerical value of some variable for that individual. </w:t>
-      </w:r>
-    </w:p>
-    <w:p>
-      <w:proofErr w:type="spellStart"/>
-      <w:r>
-        <w:t>En</w:t>
-      </w:r>
-      <w:proofErr w:type="spellEnd"/>
-      <w:r>
-        <w:t xml:space="preserve"> example regression question would be: “How much will a given customer use the service?”</w:t>
+        <w:t xml:space="preserve">Attempts to estimate or predict, for each individual, the numerical value of some variable for that individual. </w:t>
+      </w:r>
+    </w:p>
+    <w:p>
+      <w:r>
+        <w:t>En example regression question would be: “How much will a given customer use the service?”</w:t>
       </w:r>
     </w:p>
     <w:p/>
@@ -2453,85 +1657,38 @@
         </w:numPr>
       </w:pPr>
       <w:r>
-        <w:t xml:space="preserve">Model generated </w:t>
-      </w:r>
-      <w:proofErr w:type="spellStart"/>
-      <w:r>
-        <w:t>yb</w:t>
-      </w:r>
-      <w:proofErr w:type="spellEnd"/>
-      <w:r>
-        <w:t xml:space="preserve"> looking at similar </w:t>
-      </w:r>
-      <w:proofErr w:type="spellStart"/>
-      <w:r>
-        <w:t>indivudals</w:t>
-      </w:r>
-      <w:proofErr w:type="spellEnd"/>
-      <w:r>
-        <w:t xml:space="preserve"> in the population and historical usage.</w:t>
-      </w:r>
-    </w:p>
-    <w:p>
-      <w:pPr>
-        <w:pStyle w:val="Listeafsnit"/>
-        <w:numPr>
-          <w:ilvl w:val="0"/>
-          <w:numId w:val="1"/>
-        </w:numPr>
-      </w:pPr>
-      <w:r>
-        <w:t xml:space="preserve">Regression procedure produces a model that estimates the value of the </w:t>
-      </w:r>
-      <w:proofErr w:type="spellStart"/>
-      <w:r>
-        <w:t>particiual</w:t>
-      </w:r>
-      <w:proofErr w:type="spellEnd"/>
-      <w:r>
-        <w:t xml:space="preserve"> variable specific to that individual.</w:t>
-      </w:r>
-    </w:p>
-    <w:p/>
-    <w:p>
-      <w:pPr>
-        <w:pStyle w:val="Listeafsnit"/>
-        <w:numPr>
-          <w:ilvl w:val="0"/>
-          <w:numId w:val="1"/>
-        </w:numPr>
-      </w:pPr>
-      <w:proofErr w:type="spellStart"/>
-      <w:r>
-        <w:t>Regressoin</w:t>
-      </w:r>
-      <w:proofErr w:type="spellEnd"/>
-      <w:r>
-        <w:t xml:space="preserve"> is related to </w:t>
-      </w:r>
-      <w:proofErr w:type="spellStart"/>
-      <w:r>
-        <w:t>classificaition</w:t>
-      </w:r>
-      <w:proofErr w:type="spellEnd"/>
-      <w:r>
-        <w:t xml:space="preserve">, but the two are different. Informally, </w:t>
-      </w:r>
-      <w:proofErr w:type="spellStart"/>
+        <w:t>Model generated yb looking at similar indivudals in the population and historical usage.</w:t>
+      </w:r>
+    </w:p>
+    <w:p>
+      <w:pPr>
+        <w:pStyle w:val="Listeafsnit"/>
+        <w:numPr>
+          <w:ilvl w:val="0"/>
+          <w:numId w:val="1"/>
+        </w:numPr>
+      </w:pPr>
+      <w:r>
+        <w:t>Regression procedure produces a model that estimates the value of the particiual variable specific to that individual.</w:t>
+      </w:r>
+    </w:p>
+    <w:p/>
+    <w:p>
+      <w:pPr>
+        <w:pStyle w:val="Listeafsnit"/>
+        <w:numPr>
+          <w:ilvl w:val="0"/>
+          <w:numId w:val="1"/>
+        </w:numPr>
+      </w:pPr>
+      <w:r>
+        <w:t xml:space="preserve">Regressoin is related to classificaition, but the two are different. Informally, </w:t>
+      </w:r>
       <w:r>
         <w:t>clasiificatoin</w:t>
       </w:r>
-      <w:proofErr w:type="spellEnd"/>
-      <w:r>
-        <w:t xml:space="preserve"> predicts </w:t>
-      </w:r>
-      <w:proofErr w:type="spellStart"/>
-      <w:r>
-        <w:t>whtether</w:t>
-      </w:r>
-      <w:proofErr w:type="spellEnd"/>
-      <w:r>
-        <w:t xml:space="preserve"> something will happen, regression predicts how much something will happen. </w:t>
+      <w:r>
+        <w:t xml:space="preserve"> predicts whtether something will happen, regression predicts how much something will happen. </w:t>
       </w:r>
     </w:p>
     <w:p>
@@ -2578,79 +1735,31 @@
         </w:numPr>
       </w:pPr>
       <w:r>
-        <w:t xml:space="preserve">Can be used to find similar </w:t>
-      </w:r>
-      <w:proofErr w:type="spellStart"/>
-      <w:r>
-        <w:t>entties</w:t>
-      </w:r>
-      <w:proofErr w:type="spellEnd"/>
-      <w:r>
-        <w:t xml:space="preserve"> (ex: best customers based on firmographic data, </w:t>
-      </w:r>
-    </w:p>
-    <w:p>
-      <w:pPr>
-        <w:pStyle w:val="Listeafsnit"/>
-        <w:numPr>
-          <w:ilvl w:val="0"/>
-          <w:numId w:val="1"/>
-        </w:numPr>
-      </w:pPr>
-      <w:r>
-        <w:t xml:space="preserve">One of the popular methods for making product recommendation (finding people </w:t>
-      </w:r>
-      <w:proofErr w:type="spellStart"/>
-      <w:r>
-        <w:t>hwho</w:t>
-      </w:r>
-      <w:proofErr w:type="spellEnd"/>
-      <w:r>
-        <w:t xml:space="preserve"> are </w:t>
-      </w:r>
-      <w:proofErr w:type="gramStart"/>
-      <w:r>
-        <w:t>similar to</w:t>
-      </w:r>
-      <w:proofErr w:type="gramEnd"/>
-      <w:r>
-        <w:t xml:space="preserve"> you in terms of the </w:t>
-      </w:r>
-      <w:proofErr w:type="spellStart"/>
-      <w:r>
-        <w:t>proucts</w:t>
-      </w:r>
-      <w:proofErr w:type="spellEnd"/>
-      <w:r>
-        <w:t xml:space="preserve"> they have liked or purchased)</w:t>
-      </w:r>
-    </w:p>
-    <w:p>
-      <w:pPr>
-        <w:pStyle w:val="Listeafsnit"/>
-        <w:numPr>
-          <w:ilvl w:val="0"/>
-          <w:numId w:val="1"/>
-        </w:numPr>
-      </w:pPr>
-      <w:r>
-        <w:t xml:space="preserve">Similarity measures </w:t>
-      </w:r>
-      <w:proofErr w:type="spellStart"/>
-      <w:r>
-        <w:t>soltuions</w:t>
-      </w:r>
-      <w:proofErr w:type="spellEnd"/>
-      <w:r>
-        <w:t xml:space="preserve"> to other data </w:t>
-      </w:r>
-      <w:proofErr w:type="spellStart"/>
-      <w:r>
-        <w:t>minign</w:t>
-      </w:r>
-      <w:proofErr w:type="spellEnd"/>
-      <w:r>
-        <w:t xml:space="preserve"> tasks such as classification, regression and clustering.</w:t>
+        <w:t xml:space="preserve">Can be used to find similar entties (ex: best customers based on firmographic data, </w:t>
+      </w:r>
+    </w:p>
+    <w:p>
+      <w:pPr>
+        <w:pStyle w:val="Listeafsnit"/>
+        <w:numPr>
+          <w:ilvl w:val="0"/>
+          <w:numId w:val="1"/>
+        </w:numPr>
+      </w:pPr>
+      <w:r>
+        <w:t>One of the popular methods for making product recommendation (finding people hwho are similar to you in terms of the proucts they have liked or purchased)</w:t>
+      </w:r>
+    </w:p>
+    <w:p>
+      <w:pPr>
+        <w:pStyle w:val="Listeafsnit"/>
+        <w:numPr>
+          <w:ilvl w:val="0"/>
+          <w:numId w:val="1"/>
+        </w:numPr>
+      </w:pPr>
+      <w:r>
+        <w:t>Similarity measures soltuions to other data minign tasks such as classification, regression and clustering.</w:t>
       </w:r>
     </w:p>
     <w:p>
@@ -2705,15 +1814,7 @@
         </w:numPr>
       </w:pPr>
       <w:r>
-        <w:t xml:space="preserve">“Do our customers form </w:t>
-      </w:r>
-      <w:proofErr w:type="spellStart"/>
-      <w:r>
-        <w:t>antural</w:t>
-      </w:r>
-      <w:proofErr w:type="spellEnd"/>
-      <w:r>
-        <w:t xml:space="preserve"> groups or segments”</w:t>
+        <w:t>“Do our customers form antural groups or segments”</w:t>
       </w:r>
     </w:p>
     <w:p>
@@ -2737,15 +1838,7 @@
         </w:numPr>
       </w:pPr>
       <w:r>
-        <w:t xml:space="preserve">Clustering is used as input to decision-making processes. </w:t>
-      </w:r>
-      <w:proofErr w:type="spellStart"/>
-      <w:r>
-        <w:t>Focusong</w:t>
-      </w:r>
-      <w:proofErr w:type="spellEnd"/>
-      <w:r>
-        <w:t xml:space="preserve"> on questions such as “What products should we offer or develop?”</w:t>
+        <w:t>Clustering is used as input to decision-making processes. Focusong on questions such as “What products should we offer or develop?”</w:t>
       </w:r>
     </w:p>
     <w:p>
@@ -2805,13 +1898,8 @@
           <w:numId w:val="1"/>
         </w:numPr>
       </w:pPr>
-      <w:proofErr w:type="spellStart"/>
-      <w:r>
-        <w:t>Clusteirng</w:t>
-      </w:r>
-      <w:proofErr w:type="spellEnd"/>
-      <w:r>
-        <w:t xml:space="preserve"> looks at similarity between objects based on the attributes</w:t>
+      <w:r>
+        <w:t>Clusteirng looks at similarity between objects based on the attributes</w:t>
       </w:r>
     </w:p>
     <w:p>
@@ -2835,38 +1923,22 @@
         </w:numPr>
       </w:pPr>
       <w:r>
-        <w:t xml:space="preserve">Example: </w:t>
-      </w:r>
-      <w:proofErr w:type="spellStart"/>
-      <w:r>
-        <w:t>Recrods</w:t>
-      </w:r>
-      <w:proofErr w:type="spellEnd"/>
-      <w:r>
-        <w:t xml:space="preserve"> from IKEA may uncover tables are purchased with chairs, more frequently than expected.</w:t>
-      </w:r>
-    </w:p>
-    <w:p>
-      <w:pPr>
-        <w:pStyle w:val="Listeafsnit"/>
-        <w:numPr>
-          <w:ilvl w:val="0"/>
-          <w:numId w:val="1"/>
-        </w:numPr>
-        <w:rPr>
-          <w:b/>
-        </w:rPr>
-      </w:pPr>
-      <w:r>
-        <w:t xml:space="preserve">Recommendation </w:t>
-      </w:r>
-      <w:proofErr w:type="spellStart"/>
-      <w:r>
-        <w:t>systmes</w:t>
-      </w:r>
-      <w:proofErr w:type="spellEnd"/>
-      <w:r>
-        <w:t xml:space="preserve"> also perform affinity grouping, by finding pairs of chairs that are purchased </w:t>
+        <w:t>Example: Recrods from IKEA may uncover tables are purchased with chairs, more frequently than expected.</w:t>
+      </w:r>
+    </w:p>
+    <w:p>
+      <w:pPr>
+        <w:pStyle w:val="Listeafsnit"/>
+        <w:numPr>
+          <w:ilvl w:val="0"/>
+          <w:numId w:val="1"/>
+        </w:numPr>
+        <w:rPr>
+          <w:b/>
+        </w:rPr>
+      </w:pPr>
+      <w:r>
+        <w:t xml:space="preserve">Recommendation systmes also perform affinity grouping, by finding pairs of chairs that are purchased </w:t>
       </w:r>
       <w:r>
         <w:rPr>
@@ -2932,21 +2004,8 @@
           <w:numId w:val="2"/>
         </w:numPr>
       </w:pPr>
-      <w:proofErr w:type="spellStart"/>
-      <w:r>
-        <w:t>Behavir</w:t>
-      </w:r>
-      <w:proofErr w:type="spellEnd"/>
-      <w:r>
-        <w:t xml:space="preserve"> may not have a simply description, profiling might require complex </w:t>
-      </w:r>
-      <w:proofErr w:type="spellStart"/>
-      <w:r>
-        <w:t>descritipn</w:t>
-      </w:r>
-      <w:proofErr w:type="spellEnd"/>
-      <w:r>
-        <w:t xml:space="preserve"> of night, weekend time etc, what they do when and how, how much. </w:t>
+      <w:r>
+        <w:t xml:space="preserve">Behavir may not have a simply description, profiling might require complex descritipn of night, weekend time etc, what they do when and how, how much. </w:t>
       </w:r>
     </w:p>
     <w:p>
@@ -2958,31 +2017,7 @@
         </w:numPr>
       </w:pPr>
       <w:r>
-        <w:t xml:space="preserve">We can determine </w:t>
-      </w:r>
-      <w:proofErr w:type="spellStart"/>
-      <w:r>
-        <w:t>whatehter</w:t>
-      </w:r>
-      <w:proofErr w:type="spellEnd"/>
-      <w:r>
-        <w:t xml:space="preserve"> a new charge on the card fits the profile and use the </w:t>
-      </w:r>
-      <w:proofErr w:type="spellStart"/>
-      <w:r>
-        <w:t>dgree</w:t>
-      </w:r>
-      <w:proofErr w:type="spellEnd"/>
-      <w:r>
-        <w:t xml:space="preserve"> of mismatch as a </w:t>
-      </w:r>
-      <w:proofErr w:type="spellStart"/>
-      <w:r>
-        <w:t>supsion</w:t>
-      </w:r>
-      <w:proofErr w:type="spellEnd"/>
-      <w:r>
-        <w:t xml:space="preserve"> score and issue alarm if it is too high (Abuse of their card)</w:t>
+        <w:t>We can determine whatehter a new charge on the card fits the profile and use the dgree of mismatch as a supsion score and issue alarm if it is too high (Abuse of their card)</w:t>
       </w:r>
     </w:p>
     <w:p/>
@@ -3013,15 +2048,7 @@
         </w:numPr>
       </w:pPr>
       <w:r>
-        <w:t xml:space="preserve">Attempts to predict </w:t>
-      </w:r>
-      <w:proofErr w:type="spellStart"/>
-      <w:r>
-        <w:t>connectiosn</w:t>
-      </w:r>
-      <w:proofErr w:type="spellEnd"/>
-      <w:r>
-        <w:t xml:space="preserve"> between data items, by suggesting that a link should exist and estimating the strength of the link.</w:t>
+        <w:t>Attempts to predict connectiosn between data items, by suggesting that a link should exist and estimating the strength of the link.</w:t>
       </w:r>
     </w:p>
     <w:p>
@@ -3033,15 +2060,7 @@
         </w:numPr>
       </w:pPr>
       <w:r>
-        <w:t xml:space="preserve">Common in social networking systems (Since you share 10 friends, maybe add </w:t>
-      </w:r>
-      <w:proofErr w:type="spellStart"/>
-      <w:r>
-        <w:t>Karens</w:t>
-      </w:r>
-      <w:proofErr w:type="spellEnd"/>
-      <w:r>
-        <w:t>’ fiend”</w:t>
+        <w:t>Common in social networking systems (Since you share 10 friends, maybe add Karens’ fiend”</w:t>
       </w:r>
     </w:p>
     <w:p>
@@ -3053,23 +2072,7 @@
         </w:numPr>
       </w:pPr>
       <w:r>
-        <w:t xml:space="preserve">Link prediction can estimate the strength of a link: Chance that a customer </w:t>
-      </w:r>
-      <w:proofErr w:type="gramStart"/>
-      <w:r>
-        <w:t>want</w:t>
-      </w:r>
-      <w:proofErr w:type="gramEnd"/>
-      <w:r>
-        <w:t xml:space="preserve"> to watch a movie that they have not watched. That we </w:t>
-      </w:r>
-      <w:proofErr w:type="spellStart"/>
-      <w:r>
-        <w:t>predixct</w:t>
-      </w:r>
-      <w:proofErr w:type="spellEnd"/>
-      <w:r>
-        <w:t xml:space="preserve"> should exist and should be strong</w:t>
+        <w:t>Link prediction can estimate the strength of a link: Chance that a customer want to watch a movie that they have not watched. That we predixct should exist and should be strong</w:t>
       </w:r>
     </w:p>
     <w:p/>
@@ -3130,15 +2133,7 @@
         </w:numPr>
       </w:pPr>
       <w:r>
-        <w:t xml:space="preserve">Smaller dataset is easier to process and may </w:t>
-      </w:r>
-      <w:proofErr w:type="spellStart"/>
-      <w:r>
-        <w:t>revela</w:t>
-      </w:r>
-      <w:proofErr w:type="spellEnd"/>
-      <w:r>
-        <w:t xml:space="preserve"> the information better.</w:t>
+        <w:t>Smaller dataset is easier to process and may revela the information better.</w:t>
       </w:r>
     </w:p>
     <w:p>
@@ -3150,31 +2145,7 @@
         </w:numPr>
       </w:pPr>
       <w:r>
-        <w:t xml:space="preserve">A massive dataset on consumer movie-viewing may be reducer to much smaller dataset revealing the </w:t>
-      </w:r>
-      <w:proofErr w:type="spellStart"/>
-      <w:r>
-        <w:t>tast</w:t>
-      </w:r>
-      <w:proofErr w:type="spellEnd"/>
-      <w:r>
-        <w:t xml:space="preserve"> </w:t>
-      </w:r>
-      <w:proofErr w:type="spellStart"/>
-      <w:r>
-        <w:t>eprefernces</w:t>
-      </w:r>
-      <w:proofErr w:type="spellEnd"/>
-      <w:r>
-        <w:t xml:space="preserve"> that are latent in the </w:t>
-      </w:r>
-      <w:proofErr w:type="spellStart"/>
-      <w:r>
-        <w:t>viewding</w:t>
-      </w:r>
-      <w:proofErr w:type="spellEnd"/>
-      <w:r>
-        <w:t xml:space="preserve"> data. (Viewer, genre preferences)</w:t>
+        <w:t>A massive dataset on consumer movie-viewing may be reducer to much smaller dataset revealing the tast eprefernces that are latent in the viewding data. (Viewer, genre preferences)</w:t>
       </w:r>
     </w:p>
     <w:p>
@@ -3186,23 +2157,7 @@
         </w:numPr>
       </w:pPr>
       <w:r>
-        <w:t xml:space="preserve">Data reduction </w:t>
-      </w:r>
-      <w:proofErr w:type="spellStart"/>
-      <w:r>
-        <w:t>usualy</w:t>
-      </w:r>
-      <w:proofErr w:type="spellEnd"/>
-      <w:r>
-        <w:t xml:space="preserve"> involves loss of information, what is </w:t>
-      </w:r>
-      <w:proofErr w:type="spellStart"/>
-      <w:r>
-        <w:t>iomportant</w:t>
-      </w:r>
-      <w:proofErr w:type="spellEnd"/>
-      <w:r>
-        <w:t xml:space="preserve"> is the trade-off for improved insight.</w:t>
+        <w:t>Data reduction usualy involves loss of information, what is iomportant is the trade-off for improved insight.</w:t>
       </w:r>
     </w:p>
     <w:p>
@@ -3250,29 +2205,8 @@
           <w:numId w:val="2"/>
         </w:numPr>
       </w:pPr>
-      <w:proofErr w:type="spellStart"/>
-      <w:r>
-        <w:t>Predicitve</w:t>
-      </w:r>
-      <w:proofErr w:type="spellEnd"/>
-      <w:r>
-        <w:t xml:space="preserve"> modelling to target advertisement to consumers – we observe that consumers purchase a higher rate </w:t>
-      </w:r>
-      <w:proofErr w:type="gramStart"/>
-      <w:r>
-        <w:t>subsequent to</w:t>
-      </w:r>
-      <w:proofErr w:type="gramEnd"/>
-      <w:r>
-        <w:t xml:space="preserve"> </w:t>
-      </w:r>
-      <w:proofErr w:type="spellStart"/>
-      <w:r>
-        <w:t>aving</w:t>
-      </w:r>
-      <w:proofErr w:type="spellEnd"/>
-      <w:r>
-        <w:t xml:space="preserve"> been targeted.</w:t>
+      <w:r>
+        <w:t>Predicitve modelling to target advertisement to consumers – we observe that consumers purchase a higher rate subsequent to aving been targeted.</w:t>
       </w:r>
     </w:p>
     <w:p>
@@ -3284,31 +2218,7 @@
         </w:numPr>
       </w:pPr>
       <w:r>
-        <w:t xml:space="preserve">Was it because of adverts or did the predictive models do a good job of </w:t>
-      </w:r>
-      <w:proofErr w:type="spellStart"/>
-      <w:r>
-        <w:t>identifiying</w:t>
-      </w:r>
-      <w:proofErr w:type="spellEnd"/>
-      <w:r>
-        <w:t xml:space="preserve"> the consumers </w:t>
-      </w:r>
-      <w:proofErr w:type="spellStart"/>
-      <w:r>
-        <w:t>wh</w:t>
-      </w:r>
-      <w:proofErr w:type="spellEnd"/>
-      <w:r>
-        <w:t xml:space="preserve"> would have purchased </w:t>
-      </w:r>
-      <w:proofErr w:type="spellStart"/>
-      <w:r>
-        <w:t>anayway</w:t>
-      </w:r>
-      <w:proofErr w:type="spellEnd"/>
-      <w:r>
-        <w:t>.</w:t>
+        <w:t>Was it because of adverts or did the predictive models do a good job of identifiying the consumers wh would have purchased anayway.</w:t>
       </w:r>
     </w:p>
     <w:p>
@@ -3320,70 +2230,17 @@
         </w:numPr>
       </w:pPr>
       <w:r>
-        <w:t xml:space="preserve">Techniques for causal modelling include those involving a </w:t>
-      </w:r>
-      <w:proofErr w:type="spellStart"/>
-      <w:r>
-        <w:t>sbustatial</w:t>
-      </w:r>
-      <w:proofErr w:type="spellEnd"/>
-      <w:r>
-        <w:t xml:space="preserve"> investment in data, such as randomized controlled </w:t>
-      </w:r>
-      <w:proofErr w:type="spellStart"/>
-      <w:r>
-        <w:t>exeriments</w:t>
-      </w:r>
-      <w:proofErr w:type="spellEnd"/>
-      <w:r>
-        <w:t xml:space="preserve"> (A/B tests) as </w:t>
-      </w:r>
-      <w:proofErr w:type="spellStart"/>
-      <w:r>
-        <w:t>wlel</w:t>
-      </w:r>
-      <w:proofErr w:type="spellEnd"/>
-      <w:r>
-        <w:t xml:space="preserve"> as methods for drawing causal </w:t>
-      </w:r>
-      <w:proofErr w:type="spellStart"/>
-      <w:r>
-        <w:t>conslusing</w:t>
-      </w:r>
-      <w:proofErr w:type="spellEnd"/>
-      <w:r>
-        <w:t xml:space="preserve"> from observational data. </w:t>
-      </w:r>
-    </w:p>
-    <w:p>
-      <w:r>
-        <w:t xml:space="preserve">Both experimental and observational methods for causal </w:t>
-      </w:r>
-      <w:proofErr w:type="spellStart"/>
-      <w:r>
-        <w:t>modeling</w:t>
-      </w:r>
-      <w:proofErr w:type="spellEnd"/>
-      <w:r>
-        <w:t xml:space="preserve"> generally can be viewed as “counterfactual” analysis: they attempt to understand what would be the difference between the situations—which cannot both happen —where the “treatment” event (e.g., showing an advertisement to a </w:t>
-      </w:r>
-      <w:proofErr w:type="gramStart"/>
-      <w:r>
-        <w:t>particular individual</w:t>
-      </w:r>
-      <w:proofErr w:type="gramEnd"/>
-      <w:r>
-        <w:t>) were to happen, and were not to happen.</w:t>
-      </w:r>
-    </w:p>
-    <w:p>
-      <w:proofErr w:type="gramStart"/>
-      <w:r>
-        <w:t>A careful data scientists</w:t>
-      </w:r>
-      <w:proofErr w:type="gramEnd"/>
-      <w:r>
-        <w:t xml:space="preserve"> should include with a causal conclusion, the exact </w:t>
+        <w:t xml:space="preserve">Techniques for causal modelling include those involving a sbustatial investment in data, such as randomized controlled exeriments (A/B tests) as wlel as methods for drawing causal conslusing from observational data. </w:t>
+      </w:r>
+    </w:p>
+    <w:p>
+      <w:r>
+        <w:t>Both experimental and observational methods for causal modeling generally can be viewed as “counterfactual” analysis: they attempt to understand what would be the difference between the situations—which cannot both happen —where the “treatment” event (e.g., showing an advertisement to a particular individual) were to happen, and were not to happen.</w:t>
+      </w:r>
+    </w:p>
+    <w:p>
+      <w:r>
+        <w:t xml:space="preserve">A careful data scientists should include with a causal conclusion, the exact </w:t>
       </w:r>
       <w:r>
         <w:t>assumptions</w:t>
@@ -3420,37 +2277,22 @@
           <w:numId w:val="1"/>
         </w:numPr>
       </w:pPr>
-      <w:proofErr w:type="spellStart"/>
-      <w:proofErr w:type="gramStart"/>
-      <w:r>
-        <w:t>Classification,regression</w:t>
-      </w:r>
-      <w:proofErr w:type="spellEnd"/>
-      <w:proofErr w:type="gramEnd"/>
-      <w:r>
-        <w:t>, similarity matching, clustering.</w:t>
-      </w:r>
-    </w:p>
-    <w:p/>
-    <w:p>
-      <w:pPr>
-        <w:rPr>
-          <w:b/>
-        </w:rPr>
-      </w:pPr>
-      <w:proofErr w:type="spellStart"/>
-      <w:r>
-        <w:rPr>
-          <w:b/>
-        </w:rPr>
-        <w:t>Supervervised</w:t>
-      </w:r>
-      <w:proofErr w:type="spellEnd"/>
-      <w:r>
-        <w:rPr>
-          <w:b/>
-        </w:rPr>
-        <w:t xml:space="preserve"> versus unsupervised methods</w:t>
+      <w:r>
+        <w:t>Classification,regression, similarity matching, clustering.</w:t>
+      </w:r>
+    </w:p>
+    <w:p/>
+    <w:p>
+      <w:pPr>
+        <w:rPr>
+          <w:b/>
+        </w:rPr>
+      </w:pPr>
+      <w:r>
+        <w:rPr>
+          <w:b/>
+        </w:rPr>
+        <w:t>Supervervised versus unsupervised methods</w:t>
       </w:r>
     </w:p>
     <w:p>
@@ -3524,37 +2366,12 @@
       <w:r>
         <w:t xml:space="preserve">This is targeted, therefore we can </w:t>
       </w:r>
-      <w:proofErr w:type="spellStart"/>
       <w:r>
         <w:t>segmentate</w:t>
       </w:r>
-      <w:proofErr w:type="spellEnd"/>
-      <w:r>
-        <w:t xml:space="preserve"> for a reason – </w:t>
-      </w:r>
-      <w:proofErr w:type="gramStart"/>
-      <w:r>
-        <w:t>take action</w:t>
-      </w:r>
-      <w:proofErr w:type="gramEnd"/>
-      <w:r>
-        <w:t xml:space="preserve"> based </w:t>
-      </w:r>
-      <w:proofErr w:type="spellStart"/>
-      <w:r>
-        <w:t>onlikelihood</w:t>
-      </w:r>
-      <w:proofErr w:type="spellEnd"/>
-      <w:r>
-        <w:t xml:space="preserve"> of churn. This is supervised data mining </w:t>
-      </w:r>
-      <w:proofErr w:type="spellStart"/>
-      <w:proofErr w:type="gramStart"/>
-      <w:r>
-        <w:t>problem.s</w:t>
-      </w:r>
-      <w:proofErr w:type="spellEnd"/>
-      <w:proofErr w:type="gramEnd"/>
+      <w:r>
+        <w:t xml:space="preserve"> for a reason – take action based onlikelihood of churn. This is supervised data mining problem.s</w:t>
+      </w:r>
     </w:p>
     <w:p>
       <w:pPr>
@@ -3597,62 +2414,20 @@
         <w:rPr>
           <w:color w:val="00B050"/>
         </w:rPr>
-        <w:t xml:space="preserve">, more useful results, specific purpose for grouping, </w:t>
-      </w:r>
-      <w:proofErr w:type="spellStart"/>
-      <w:r>
+        <w:t>, more useful results, specific purpose for grouping, predidcitng the target.</w:t>
+      </w:r>
+    </w:p>
+    <w:p>
+      <w:pPr>
         <w:rPr>
           <w:color w:val="00B050"/>
         </w:rPr>
-        <w:t>predidcitng</w:t>
-      </w:r>
-      <w:proofErr w:type="spellEnd"/>
+      </w:pPr>
       <w:r>
         <w:rPr>
           <w:color w:val="00B050"/>
         </w:rPr>
-        <w:t xml:space="preserve"> the target.</w:t>
-      </w:r>
-    </w:p>
-    <w:p>
-      <w:pPr>
-        <w:rPr>
-          <w:color w:val="00B050"/>
-        </w:rPr>
-      </w:pPr>
-      <w:r>
-        <w:rPr>
-          <w:color w:val="00B050"/>
-        </w:rPr>
-        <w:t xml:space="preserve">Unsupervised task = </w:t>
-      </w:r>
-      <w:proofErr w:type="spellStart"/>
-      <w:r>
-        <w:rPr>
-          <w:color w:val="00B050"/>
-        </w:rPr>
-        <w:t>clustiering</w:t>
-      </w:r>
-      <w:proofErr w:type="spellEnd"/>
-      <w:r>
-        <w:rPr>
-          <w:color w:val="00B050"/>
-        </w:rPr>
-        <w:t xml:space="preserve"> this produces </w:t>
-      </w:r>
-      <w:proofErr w:type="spellStart"/>
-      <w:r>
-        <w:rPr>
-          <w:color w:val="00B050"/>
-        </w:rPr>
-        <w:t>groupin</w:t>
-      </w:r>
-      <w:proofErr w:type="spellEnd"/>
-      <w:r>
-        <w:rPr>
-          <w:color w:val="00B050"/>
-        </w:rPr>
-        <w:t xml:space="preserve"> based on similarities, but no guarantee that the similarities are meaningful or will be useful for a purpose.</w:t>
+        <w:t>Unsupervised task = clustiering this produces groupin based on similarities, but no guarantee that the similarities are meaningful or will be useful for a purpose.</w:t>
       </w:r>
     </w:p>
     <w:p>
@@ -3672,21 +2447,7 @@
         <w:rPr>
           <w:color w:val="FF0000"/>
         </w:rPr>
-        <w:t xml:space="preserve">Conditions of supervised data </w:t>
-      </w:r>
-      <w:proofErr w:type="spellStart"/>
-      <w:r>
-        <w:rPr>
-          <w:color w:val="FF0000"/>
-        </w:rPr>
-        <w:t>minig</w:t>
-      </w:r>
-      <w:proofErr w:type="spellEnd"/>
-      <w:r>
-        <w:rPr>
-          <w:color w:val="FF0000"/>
-        </w:rPr>
-        <w:t>:</w:t>
+        <w:t>Conditions of supervised data minig:</w:t>
       </w:r>
     </w:p>
     <w:p>
@@ -3713,15 +2474,7 @@
         </w:numPr>
       </w:pPr>
       <w:r>
-        <w:t xml:space="preserve">Must be data on the target (not enough that info </w:t>
-      </w:r>
-      <w:proofErr w:type="gramStart"/>
-      <w:r>
-        <w:t>exist</w:t>
-      </w:r>
-      <w:proofErr w:type="gramEnd"/>
-      <w:r>
-        <w:t xml:space="preserve"> in principle, it must exist in data)</w:t>
+        <w:t>Must be data on the target (not enough that info exist in principle, it must exist in data)</w:t>
       </w:r>
     </w:p>
     <w:p>
@@ -3762,15 +2515,7 @@
     </w:p>
     <w:p>
       <w:r>
-        <w:t xml:space="preserve"> </w:t>
-      </w:r>
-      <w:proofErr w:type="spellStart"/>
-      <w:r>
-        <w:t>Otherwhise</w:t>
-      </w:r>
-      <w:proofErr w:type="spellEnd"/>
-      <w:r>
-        <w:t xml:space="preserve"> it is unsupervised data</w:t>
+        <w:t xml:space="preserve"> Otherwhise it is unsupervised data</w:t>
       </w:r>
     </w:p>
     <w:p/>
@@ -3855,35 +2600,11 @@
     <w:p/>
     <w:p>
       <w:r>
-        <w:t xml:space="preserve">Supervised data </w:t>
-      </w:r>
-      <w:proofErr w:type="spellStart"/>
-      <w:r>
-        <w:t>minng</w:t>
-      </w:r>
-      <w:proofErr w:type="spellEnd"/>
-      <w:r>
-        <w:t xml:space="preserve"> questions that can be addressed:</w:t>
+        <w:t>Supervised data minng questions that can be addressed:</w:t>
       </w:r>
       <w:r>
         <w:br/>
-        <w:t xml:space="preserve">“ Will this customer </w:t>
-      </w:r>
-      <w:proofErr w:type="spellStart"/>
-      <w:r>
-        <w:t>prucahse</w:t>
-      </w:r>
-      <w:proofErr w:type="spellEnd"/>
-      <w:r>
-        <w:t xml:space="preserve"> Service </w:t>
-      </w:r>
-      <w:proofErr w:type="gramStart"/>
-      <w:r>
-        <w:t>A,  if</w:t>
-      </w:r>
-      <w:proofErr w:type="gramEnd"/>
-      <w:r>
-        <w:t xml:space="preserve"> given incentive B?</w:t>
+        <w:t>“ Will this customer prucahse Service A,  if given incentive B?</w:t>
       </w:r>
     </w:p>
     <w:p>
@@ -3954,43 +2675,19 @@
         </w:numPr>
       </w:pPr>
       <w:r>
-        <w:t xml:space="preserve">Want to model </w:t>
-      </w:r>
-      <w:proofErr w:type="spellStart"/>
-      <w:r>
-        <w:t>robability</w:t>
-      </w:r>
-      <w:proofErr w:type="spellEnd"/>
-      <w:r>
-        <w:t xml:space="preserve"> that the customer will continue (</w:t>
-      </w:r>
-      <w:proofErr w:type="spellStart"/>
-      <w:r>
-        <w:t>introducint</w:t>
-      </w:r>
-      <w:proofErr w:type="spellEnd"/>
-      <w:r>
-        <w:t xml:space="preserve"> numerical)</w:t>
-      </w:r>
-    </w:p>
-    <w:p>
-      <w:pPr>
-        <w:pStyle w:val="Listeafsnit"/>
-        <w:numPr>
-          <w:ilvl w:val="0"/>
-          <w:numId w:val="1"/>
-        </w:numPr>
-      </w:pPr>
-      <w:r>
-        <w:t xml:space="preserve">Still considered classification modelling rather than regression, because </w:t>
-      </w:r>
-      <w:proofErr w:type="spellStart"/>
-      <w:r>
-        <w:t>underlyinig</w:t>
-      </w:r>
-      <w:proofErr w:type="spellEnd"/>
-      <w:r>
-        <w:t xml:space="preserve"> target is categorical. This is called “Class probability estimation”</w:t>
+        <w:t>Want to model robability that the customer will continue (introducint numerical)</w:t>
+      </w:r>
+    </w:p>
+    <w:p>
+      <w:pPr>
+        <w:pStyle w:val="Listeafsnit"/>
+        <w:numPr>
+          <w:ilvl w:val="0"/>
+          <w:numId w:val="1"/>
+        </w:numPr>
+      </w:pPr>
+      <w:r>
+        <w:t>Still considered classification modelling rather than regression, because underlyinig target is categorical. This is called “Class probability estimation”</w:t>
       </w:r>
     </w:p>
     <w:p/>
@@ -4059,21 +2756,12 @@
           <w:color w:val="FF0000"/>
         </w:rPr>
       </w:pPr>
-      <w:proofErr w:type="spellStart"/>
-      <w:r>
-        <w:rPr>
-          <w:b/>
-          <w:color w:val="FF0000"/>
-        </w:rPr>
-        <w:t>Distictions</w:t>
-      </w:r>
-      <w:proofErr w:type="spellEnd"/>
-      <w:r>
-        <w:rPr>
-          <w:b/>
-          <w:color w:val="FF0000"/>
-        </w:rPr>
-        <w:t xml:space="preserve"> pertaining to mining data:</w:t>
+      <w:r>
+        <w:rPr>
+          <w:b/>
+          <w:color w:val="FF0000"/>
+        </w:rPr>
+        <w:t>Distictions pertaining to mining data:</w:t>
       </w:r>
     </w:p>
     <w:p>
@@ -4136,23 +2824,7 @@
           <w:b/>
           <w:color w:val="FF0000"/>
         </w:rPr>
-        <w:t xml:space="preserve">Using the results of data </w:t>
-      </w:r>
-      <w:proofErr w:type="spellStart"/>
-      <w:r>
-        <w:rPr>
-          <w:b/>
-          <w:color w:val="FF0000"/>
-        </w:rPr>
-        <w:t>minig</w:t>
-      </w:r>
-      <w:proofErr w:type="spellEnd"/>
-      <w:r>
-        <w:rPr>
-          <w:b/>
-          <w:color w:val="FF0000"/>
-        </w:rPr>
-        <w:t>.</w:t>
+        <w:t>Using the results of data minig.</w:t>
       </w:r>
     </w:p>
     <w:p>
@@ -4172,55 +2844,7 @@
           <w:b/>
           <w:color w:val="FF0000"/>
         </w:rPr>
-        <w:t xml:space="preserve">Students must NOT confuse these two when studying data science. Nor </w:t>
-      </w:r>
-      <w:proofErr w:type="spellStart"/>
-      <w:r>
-        <w:rPr>
-          <w:b/>
-          <w:color w:val="FF0000"/>
-        </w:rPr>
-        <w:t>maangers</w:t>
-      </w:r>
-      <w:proofErr w:type="spellEnd"/>
-      <w:r>
-        <w:rPr>
-          <w:b/>
-          <w:color w:val="FF0000"/>
-        </w:rPr>
-        <w:t xml:space="preserve"> when discussing </w:t>
-      </w:r>
-      <w:proofErr w:type="spellStart"/>
-      <w:r>
-        <w:rPr>
-          <w:b/>
-          <w:color w:val="FF0000"/>
-        </w:rPr>
-        <w:t>businesss</w:t>
-      </w:r>
-      <w:proofErr w:type="spellEnd"/>
-      <w:r>
-        <w:rPr>
-          <w:b/>
-          <w:color w:val="FF0000"/>
-        </w:rPr>
-        <w:t xml:space="preserve"> analytics. Use of data </w:t>
-      </w:r>
-      <w:proofErr w:type="spellStart"/>
-      <w:r>
-        <w:rPr>
-          <w:b/>
-          <w:color w:val="FF0000"/>
-        </w:rPr>
-        <w:t>minig</w:t>
-      </w:r>
-      <w:proofErr w:type="spellEnd"/>
-      <w:r>
-        <w:rPr>
-          <w:b/>
-          <w:color w:val="FF0000"/>
-        </w:rPr>
-        <w:t xml:space="preserve"> should influence and inform the data mining process, but the two are kept DISTINCT.</w:t>
+        <w:t>Students must NOT confuse these two when studying data science. Nor maangers when discussing businesss analytics. Use of data minig should influence and inform the data mining process, but the two are kept DISTINCT.</w:t>
       </w:r>
     </w:p>
     <w:p>
@@ -4371,21 +2995,7 @@
         <w:rPr>
           <w:b/>
         </w:rPr>
-        <w:t xml:space="preserve"> </w:t>
-      </w:r>
-      <w:proofErr w:type="gramStart"/>
-      <w:r>
-        <w:rPr>
-          <w:b/>
-        </w:rPr>
-        <w:t>( CRISP</w:t>
-      </w:r>
-      <w:proofErr w:type="gramEnd"/>
-      <w:r>
-        <w:rPr>
-          <w:b/>
-        </w:rPr>
-        <w:t>)</w:t>
+        <w:t xml:space="preserve"> ( CRISP)</w:t>
       </w:r>
     </w:p>
     <w:p>
@@ -4424,15 +3034,7 @@
         </w:numPr>
       </w:pPr>
       <w:r>
-        <w:t xml:space="preserve">There is a well </w:t>
-      </w:r>
-      <w:proofErr w:type="spellStart"/>
-      <w:r>
-        <w:t>understodd</w:t>
-      </w:r>
-      <w:proofErr w:type="spellEnd"/>
-      <w:r>
-        <w:t xml:space="preserve"> process that places a structure on the problem.</w:t>
+        <w:t>There is a well understodd process that places a structure on the problem.</w:t>
       </w:r>
     </w:p>
     <w:p>
@@ -4444,21 +3046,8 @@
         </w:numPr>
       </w:pPr>
       <w:r>
-        <w:t xml:space="preserve">This allows consistence, repeatability and objectiveness. Useful codification of the data mining process is given by the cross </w:t>
-      </w:r>
-      <w:proofErr w:type="spellStart"/>
-      <w:r>
-        <w:t>indstury</w:t>
-      </w:r>
-      <w:proofErr w:type="spellEnd"/>
-      <w:r>
-        <w:t xml:space="preserve"> standard process for </w:t>
-      </w:r>
-      <w:proofErr w:type="spellStart"/>
-      <w:r>
-        <w:t>dataminng</w:t>
-      </w:r>
-      <w:proofErr w:type="spellEnd"/>
+        <w:t>This allows consistence, repeatability and objectiveness. Useful codification of the data mining process is given by the cross indstury standard process for dataminng</w:t>
+      </w:r>
     </w:p>
     <w:p>
       <w:r>
@@ -4510,13 +3099,8 @@
           <w:numId w:val="1"/>
         </w:numPr>
       </w:pPr>
-      <w:proofErr w:type="spellStart"/>
-      <w:r>
-        <w:t>Interation</w:t>
-      </w:r>
-      <w:proofErr w:type="spellEnd"/>
-      <w:r>
-        <w:t xml:space="preserve"> is the rule!</w:t>
+      <w:r>
+        <w:t>Interation is the rule!</w:t>
       </w:r>
     </w:p>
     <w:p>
@@ -4661,51 +3245,19 @@
         </w:numPr>
       </w:pPr>
       <w:r>
-        <w:t xml:space="preserve">Business projects seldom come pre-packaged as clear and </w:t>
-      </w:r>
-      <w:proofErr w:type="spellStart"/>
-      <w:r>
-        <w:t>umabigious</w:t>
-      </w:r>
-      <w:proofErr w:type="spellEnd"/>
-      <w:r>
-        <w:t xml:space="preserve"> data </w:t>
-      </w:r>
-      <w:proofErr w:type="spellStart"/>
-      <w:r>
-        <w:t>miing</w:t>
-      </w:r>
-      <w:proofErr w:type="spellEnd"/>
-      <w:r>
-        <w:t xml:space="preserve"> problems</w:t>
-      </w:r>
-    </w:p>
-    <w:p>
-      <w:pPr>
-        <w:pStyle w:val="Listeafsnit"/>
-        <w:numPr>
-          <w:ilvl w:val="0"/>
-          <w:numId w:val="1"/>
-        </w:numPr>
-      </w:pPr>
-      <w:r>
-        <w:t xml:space="preserve">CRISP represents this as cycles within a cycle, it is not a </w:t>
-      </w:r>
-      <w:proofErr w:type="spellStart"/>
-      <w:r>
-        <w:t>lienar</w:t>
-      </w:r>
-      <w:proofErr w:type="spellEnd"/>
-      <w:r>
-        <w:t xml:space="preserve"> process. Initial formulation is incomplete or sub-optimal. Multiple iteration may be necessary for a good solution </w:t>
-      </w:r>
-      <w:proofErr w:type="spellStart"/>
-      <w:r>
-        <w:t>formlation</w:t>
-      </w:r>
-      <w:proofErr w:type="spellEnd"/>
-      <w:r>
-        <w:t xml:space="preserve"> to appear.</w:t>
+        <w:t>Business projects seldom come pre-packaged as clear and umabigious data miing problems</w:t>
+      </w:r>
+    </w:p>
+    <w:p>
+      <w:pPr>
+        <w:pStyle w:val="Listeafsnit"/>
+        <w:numPr>
+          <w:ilvl w:val="0"/>
+          <w:numId w:val="1"/>
+        </w:numPr>
+      </w:pPr>
+      <w:r>
+        <w:t>CRISP represents this as cycles within a cycle, it is not a lienar process. Initial formulation is incomplete or sub-optimal. Multiple iteration may be necessary for a good solution formlation to appear.</w:t>
       </w:r>
     </w:p>
     <w:p>
@@ -4742,57 +3294,28 @@
         </w:numPr>
       </w:pPr>
       <w:r>
-        <w:t xml:space="preserve">Early stage: design a solution that takes advantage of these tools. (Structuring the </w:t>
-      </w:r>
-      <w:proofErr w:type="spellStart"/>
-      <w:r>
-        <w:t>prlbem</w:t>
-      </w:r>
-      <w:proofErr w:type="spellEnd"/>
-      <w:r>
-        <w:t xml:space="preserve"> such that one or more subproblems involve </w:t>
-      </w:r>
-      <w:proofErr w:type="spellStart"/>
-      <w:r>
-        <w:t>bulding</w:t>
-      </w:r>
-      <w:proofErr w:type="spellEnd"/>
-      <w:r>
-        <w:t xml:space="preserve"> models for classification, regression, probability estimation and so on.</w:t>
-      </w:r>
-    </w:p>
-    <w:p>
-      <w:pPr>
-        <w:pStyle w:val="Listeafsnit"/>
-      </w:pPr>
-    </w:p>
-    <w:p>
-      <w:pPr>
-        <w:pStyle w:val="Listeafsnit"/>
-        <w:numPr>
-          <w:ilvl w:val="0"/>
-          <w:numId w:val="1"/>
-        </w:numPr>
-      </w:pPr>
-      <w:r>
-        <w:t xml:space="preserve">First stage: Design team should think carefully about the problem to be </w:t>
-      </w:r>
-      <w:proofErr w:type="spellStart"/>
-      <w:r>
-        <w:t>sovled</w:t>
-      </w:r>
-      <w:proofErr w:type="spellEnd"/>
-      <w:r>
-        <w:t xml:space="preserve"> and about the use scenario.</w:t>
-      </w:r>
-      <w:r>
-        <w:t xml:space="preserve"> (Chapter 7 &amp; </w:t>
-      </w:r>
-      <w:proofErr w:type="gramStart"/>
-      <w:r>
-        <w:t>11 )</w:t>
-      </w:r>
-      <w:proofErr w:type="gramEnd"/>
+        <w:t>Early stage: design a solution that takes advantage of these tools. (Structuring the prlbem such that one or more subproblems involve bulding models for classification, regression, probability estimation and so on.</w:t>
+      </w:r>
+    </w:p>
+    <w:p>
+      <w:pPr>
+        <w:pStyle w:val="Listeafsnit"/>
+      </w:pPr>
+    </w:p>
+    <w:p>
+      <w:pPr>
+        <w:pStyle w:val="Listeafsnit"/>
+        <w:numPr>
+          <w:ilvl w:val="0"/>
+          <w:numId w:val="1"/>
+        </w:numPr>
+      </w:pPr>
+      <w:r>
+        <w:t>First stage: Design team should think carefully about the problem to be sovled and about the use scenario.</w:t>
+      </w:r>
+      <w:r>
+        <w:t xml:space="preserve"> (Chapter 7 &amp; 11 )</w:t>
+      </w:r>
     </w:p>
     <w:p>
       <w:pPr>
@@ -4854,15 +3377,7 @@
         </w:numPr>
       </w:pPr>
       <w:r>
-        <w:t xml:space="preserve">Understand + and – of data because </w:t>
-      </w:r>
-      <w:proofErr w:type="spellStart"/>
-      <w:r>
-        <w:t>rearley</w:t>
-      </w:r>
-      <w:proofErr w:type="spellEnd"/>
-      <w:r>
-        <w:t xml:space="preserve"> is there an exact match with the problem</w:t>
+        <w:t>Understand + and – of data because rearley is there an exact match with the problem</w:t>
       </w:r>
     </w:p>
     <w:p>
@@ -4939,15 +3454,7 @@
         <w:t xml:space="preserve"> for free, others incur a cost to obtain. </w:t>
       </w:r>
       <w:r>
-        <w:t xml:space="preserve">Some data may be purchased, other </w:t>
-      </w:r>
-      <w:proofErr w:type="gramStart"/>
-      <w:r>
-        <w:t>wont</w:t>
-      </w:r>
-      <w:proofErr w:type="gramEnd"/>
-      <w:r>
-        <w:t xml:space="preserve"> exist. </w:t>
+        <w:t xml:space="preserve">Some data may be purchased, other wont exist. </w:t>
       </w:r>
     </w:p>
     <w:p>
@@ -5041,31 +3548,7 @@
       </w:pPr>
       <w:r>
         <w:lastRenderedPageBreak/>
-        <w:t xml:space="preserve">Data </w:t>
-      </w:r>
-      <w:proofErr w:type="spellStart"/>
-      <w:r>
-        <w:t>minig</w:t>
-      </w:r>
-      <w:proofErr w:type="spellEnd"/>
-      <w:r>
-        <w:t xml:space="preserve"> is used for fraud detection and many </w:t>
-      </w:r>
-      <w:proofErr w:type="spellStart"/>
-      <w:r>
-        <w:t>frad</w:t>
-      </w:r>
-      <w:proofErr w:type="spellEnd"/>
-      <w:r>
-        <w:t xml:space="preserve"> problems involve supervised data </w:t>
-      </w:r>
-      <w:proofErr w:type="spellStart"/>
-      <w:r>
-        <w:t>minig</w:t>
-      </w:r>
-      <w:proofErr w:type="spellEnd"/>
-      <w:r>
-        <w:t xml:space="preserve"> tasks. </w:t>
+        <w:t xml:space="preserve">Data minig is used for fraud detection and many frad problems involve supervised data minig tasks. </w:t>
       </w:r>
     </w:p>
     <w:p>
@@ -5116,87 +3599,32 @@
         </w:numPr>
       </w:pPr>
       <w:r>
-        <w:t xml:space="preserve">CC transactions have reliable labels (Fraud and legitimate) that serve as targets for a supervised </w:t>
-      </w:r>
-      <w:proofErr w:type="spellStart"/>
-      <w:proofErr w:type="gramStart"/>
-      <w:r>
-        <w:t>technique.</w:t>
-      </w:r>
-      <w:r>
-        <w:rPr>
-          <w:color w:val="FF0000"/>
-        </w:rPr>
-        <w:t>Poltiical</w:t>
-      </w:r>
-      <w:proofErr w:type="spellEnd"/>
-      <w:proofErr w:type="gramEnd"/>
-      <w:r>
-        <w:rPr>
-          <w:color w:val="FF0000"/>
-        </w:rPr>
-        <w:t>, fake news? Are these labels maybe?</w:t>
-      </w:r>
-      <w:r>
-        <w:rPr>
-          <w:color w:val="FF0000"/>
-        </w:rPr>
-        <w:t xml:space="preserve"> </w:t>
-      </w:r>
-      <w:proofErr w:type="spellStart"/>
-      <w:r>
-        <w:rPr>
-          <w:color w:val="FF0000"/>
-        </w:rPr>
-        <w:t>Aswell</w:t>
-      </w:r>
-      <w:proofErr w:type="spellEnd"/>
-      <w:r>
-        <w:rPr>
-          <w:color w:val="FF0000"/>
-        </w:rPr>
-        <w:t xml:space="preserve"> as android, </w:t>
-      </w:r>
-      <w:proofErr w:type="spellStart"/>
-      <w:r>
-        <w:rPr>
-          <w:color w:val="FF0000"/>
-        </w:rPr>
-        <w:t>iphone</w:t>
-      </w:r>
-      <w:proofErr w:type="spellEnd"/>
-      <w:r>
-        <w:rPr>
-          <w:color w:val="FF0000"/>
-        </w:rPr>
-        <w:t>. We catch the mall and see the origin. Are these good labels?</w:t>
-      </w:r>
-    </w:p>
-    <w:p>
-      <w:pPr>
-        <w:rPr>
-          <w:color w:val="FF0000"/>
-        </w:rPr>
-      </w:pPr>
-      <w:r>
-        <w:rPr>
-          <w:color w:val="FF0000"/>
-        </w:rPr>
-        <w:t xml:space="preserve">Who makes the tweets? We can’t know for </w:t>
-      </w:r>
-      <w:proofErr w:type="gramStart"/>
-      <w:r>
-        <w:rPr>
-          <w:color w:val="FF0000"/>
-        </w:rPr>
-        <w:t>sure..</w:t>
-      </w:r>
-      <w:proofErr w:type="gramEnd"/>
-      <w:r>
-        <w:rPr>
-          <w:color w:val="FF0000"/>
-        </w:rPr>
-        <w:t xml:space="preserve"> do we use supervised or unsupervised techniques? </w:t>
+        <w:t>CC transactions have reliable labels (Fraud and legitimate) that serve as targets for a supervised technique.</w:t>
+      </w:r>
+      <w:r>
+        <w:rPr>
+          <w:color w:val="FF0000"/>
+        </w:rPr>
+        <w:t>Poltiical, fake news? Are these labels maybe?</w:t>
+      </w:r>
+      <w:r>
+        <w:rPr>
+          <w:color w:val="FF0000"/>
+        </w:rPr>
+        <w:t xml:space="preserve"> Aswell as android, iphone. We catch the mall and see the origin. Are these good labels?</w:t>
+      </w:r>
+    </w:p>
+    <w:p>
+      <w:pPr>
+        <w:rPr>
+          <w:color w:val="FF0000"/>
+        </w:rPr>
+      </w:pPr>
+      <w:r>
+        <w:rPr>
+          <w:color w:val="FF0000"/>
+        </w:rPr>
+        <w:t xml:space="preserve">Who makes the tweets? We can’t know for sure.. do we use supervised or unsupervised techniques? </w:t>
       </w:r>
       <w:r>
         <w:rPr>
@@ -5204,7 +3632,6 @@
         </w:rPr>
         <w:t xml:space="preserve">If we do unsupervised, </w:t>
       </w:r>
-      <w:proofErr w:type="gramStart"/>
       <w:r>
         <w:rPr>
           <w:color w:val="FF0000"/>
@@ -5217,40 +3644,11 @@
         </w:rPr>
         <w:t>o</w:t>
       </w:r>
-      <w:proofErr w:type="gramEnd"/>
-      <w:r>
-        <w:rPr>
-          <w:color w:val="FF0000"/>
-        </w:rPr>
-        <w:t xml:space="preserve"> we make profiling of tweets origin with android / </w:t>
-      </w:r>
-      <w:proofErr w:type="spellStart"/>
-      <w:r>
-        <w:rPr>
-          <w:color w:val="FF0000"/>
-        </w:rPr>
-        <w:t>iphone</w:t>
-      </w:r>
-      <w:proofErr w:type="spellEnd"/>
-      <w:r>
-        <w:rPr>
-          <w:color w:val="FF0000"/>
-        </w:rPr>
-        <w:t xml:space="preserve">? Do we cluster them and detect </w:t>
-      </w:r>
-      <w:proofErr w:type="spellStart"/>
-      <w:r>
-        <w:rPr>
-          <w:color w:val="FF0000"/>
-        </w:rPr>
-        <w:t>anomalities</w:t>
-      </w:r>
-      <w:proofErr w:type="spellEnd"/>
-      <w:r>
-        <w:rPr>
-          <w:color w:val="FF0000"/>
-        </w:rPr>
-        <w:t xml:space="preserve"> in the way the tweets are occurring? How about co-occurrence – maybe Trump always does something, after tweeting that others don’t?</w:t>
+      <w:r>
+        <w:rPr>
+          <w:color w:val="FF0000"/>
+        </w:rPr>
+        <w:t xml:space="preserve"> we make profiling of tweets origin with android / iphone? Do we cluster them and detect anomalities in the way the tweets are occurring? How about co-occurrence – maybe Trump always does something, after tweeting that others don’t?</w:t>
       </w:r>
     </w:p>
     <w:p>
@@ -5286,23 +3684,7 @@
         </w:numPr>
       </w:pPr>
       <w:r>
-        <w:t xml:space="preserve">Company has no reliable target variable, </w:t>
-      </w:r>
-      <w:proofErr w:type="spellStart"/>
-      <w:r>
-        <w:t>indicuatng</w:t>
-      </w:r>
-      <w:proofErr w:type="spellEnd"/>
-      <w:r>
-        <w:t xml:space="preserve"> fraud and a supervised learning approach that </w:t>
-      </w:r>
-      <w:proofErr w:type="spellStart"/>
-      <w:r>
-        <w:t>couldwork</w:t>
-      </w:r>
-      <w:proofErr w:type="spellEnd"/>
-      <w:r>
-        <w:t xml:space="preserve"> for credit card fraud is not applicable. </w:t>
+        <w:t xml:space="preserve">Company has no reliable target variable, indicuatng fraud and a supervised learning approach that couldwork for credit card fraud is not applicable. </w:t>
       </w:r>
     </w:p>
     <w:p>
@@ -5314,15 +3696,7 @@
         </w:numPr>
       </w:pPr>
       <w:r>
-        <w:t xml:space="preserve">This requires unsupervised approaches, </w:t>
-      </w:r>
-      <w:proofErr w:type="spellStart"/>
-      <w:r>
-        <w:t>suc</w:t>
-      </w:r>
-      <w:proofErr w:type="spellEnd"/>
-      <w:r>
-        <w:t xml:space="preserve"> has profiling, clustering, anomaly detection and co-occurrence grouping.</w:t>
+        <w:t>This requires unsupervised approaches, suc has profiling, clustering, anomaly detection and co-occurrence grouping.</w:t>
       </w:r>
     </w:p>
     <w:p/>
@@ -5374,15 +3748,7 @@
         </w:numPr>
       </w:pPr>
       <w:r>
-        <w:t xml:space="preserve">Analytic </w:t>
-      </w:r>
-      <w:proofErr w:type="spellStart"/>
-      <w:r>
-        <w:t>technolgoies</w:t>
-      </w:r>
-      <w:proofErr w:type="spellEnd"/>
-      <w:r>
-        <w:t xml:space="preserve"> are powerful but impose requirements on the data.</w:t>
+        <w:t>Analytic technolgoies are powerful but impose requirements on the data.</w:t>
       </w:r>
     </w:p>
     <w:p>
@@ -5424,15 +3790,7 @@
         <w:t>proceeds</w:t>
       </w:r>
       <w:r>
-        <w:t xml:space="preserve"> along with data understanding – data are manipulated and converted into forms that yield better results (Think </w:t>
-      </w:r>
-      <w:proofErr w:type="spellStart"/>
-      <w:r>
-        <w:t>alteryx</w:t>
-      </w:r>
-      <w:proofErr w:type="spellEnd"/>
-      <w:r>
-        <w:t>)</w:t>
+        <w:t xml:space="preserve"> along with data understanding – data are manipulated and converted into forms that yield better results (Think alteryx)</w:t>
       </w:r>
     </w:p>
     <w:p>
@@ -5502,15 +3860,7 @@
         </w:numPr>
       </w:pPr>
       <w:r>
-        <w:t xml:space="preserve">Data scientists may spend time early to define variables used later in the process. This </w:t>
-      </w:r>
-      <w:proofErr w:type="spellStart"/>
-      <w:r>
-        <w:t>si</w:t>
-      </w:r>
-      <w:proofErr w:type="spellEnd"/>
-      <w:r>
-        <w:t xml:space="preserve"> the main point at which creativity, common sense and business knowledge come </w:t>
+        <w:t xml:space="preserve">Data scientists may spend time early to define variables used later in the process. This si the main point at which creativity, common sense and business knowledge come </w:t>
       </w:r>
       <w:r>
         <w:t>into</w:t>
@@ -5536,49 +3886,19 @@
           <w:color w:val="FF0000"/>
         </w:rPr>
         <w:lastRenderedPageBreak/>
-        <w:t xml:space="preserve">during data preparation is to beware of “leaks” (Kaufman et al. 2012). A leak is a situation where a variable collected in historical data gives information on the target variable—information that appears in historical data but is not actually available when the decision </w:t>
-      </w:r>
-      <w:proofErr w:type="gramStart"/>
-      <w:r>
-        <w:rPr>
-          <w:color w:val="FF0000"/>
-        </w:rPr>
-        <w:t>has to</w:t>
-      </w:r>
-      <w:proofErr w:type="gramEnd"/>
-      <w:r>
-        <w:rPr>
-          <w:color w:val="FF0000"/>
-        </w:rPr>
-        <w:t xml:space="preserve"> be made</w:t>
-      </w:r>
-    </w:p>
-    <w:p>
-      <w:pPr>
-        <w:rPr>
-          <w:color w:val="FF0000"/>
-        </w:rPr>
-      </w:pPr>
-    </w:p>
-    <w:p>
-      <w:r>
-        <w:t xml:space="preserve">example, when predicting whether at a </w:t>
-      </w:r>
-      <w:proofErr w:type="gramStart"/>
-      <w:r>
-        <w:t>particular point</w:t>
-      </w:r>
-      <w:proofErr w:type="gramEnd"/>
-      <w:r>
-        <w:t xml:space="preserve"> in time a website visitor would end her session or continue surfing to another page, the variable “total number of webpages visited in the session” is predictive. However, the total number of webpages visited in the session would not be known until after the session was over (</w:t>
-      </w:r>
-      <w:proofErr w:type="spellStart"/>
-      <w:r>
-        <w:t>Kohavi</w:t>
-      </w:r>
-      <w:proofErr w:type="spellEnd"/>
-      <w:r>
-        <w:t xml:space="preserve"> et al., 2000)—at which point one would know the value for the target variable!</w:t>
+        <w:t>during data preparation is to beware of “leaks” (Kaufman et al. 2012). A leak is a situation where a variable collected in historical data gives information on the target variable—information that appears in historical data but is not actually available when the decision has to be made</w:t>
+      </w:r>
+    </w:p>
+    <w:p>
+      <w:pPr>
+        <w:rPr>
+          <w:color w:val="FF0000"/>
+        </w:rPr>
+      </w:pPr>
+    </w:p>
+    <w:p>
+      <w:r>
+        <w:t>example, when predicting whether at a particular point in time a website visitor would end her session or continue surfing to another page, the variable “total number of webpages visited in the session” is predictive. However, the total number of webpages visited in the session would not be known until after the session was over (Kohavi et al., 2000)—at which point one would know the value for the target variable!</w:t>
       </w:r>
     </w:p>
     <w:p/>
@@ -5616,60 +3936,31 @@
         </w:numPr>
       </w:pPr>
       <w:r>
-        <w:t xml:space="preserve">Output of modelling is a model or pattern capturing </w:t>
-      </w:r>
-      <w:proofErr w:type="spellStart"/>
-      <w:r>
-        <w:t>regularites</w:t>
-      </w:r>
-      <w:proofErr w:type="spellEnd"/>
-      <w:r>
-        <w:t xml:space="preserve"> in the data</w:t>
-      </w:r>
-    </w:p>
-    <w:p>
-      <w:pPr>
-        <w:pStyle w:val="Listeafsnit"/>
-        <w:numPr>
-          <w:ilvl w:val="0"/>
-          <w:numId w:val="1"/>
-        </w:numPr>
-      </w:pPr>
-      <w:proofErr w:type="spellStart"/>
-      <w:r>
-        <w:t>Priamry</w:t>
-      </w:r>
-      <w:proofErr w:type="spellEnd"/>
-      <w:r>
-        <w:t xml:space="preserve"> stage where data mining techniques are </w:t>
-      </w:r>
-      <w:proofErr w:type="spellStart"/>
-      <w:r>
-        <w:t>pplied</w:t>
-      </w:r>
-      <w:proofErr w:type="spellEnd"/>
-      <w:r>
-        <w:t xml:space="preserve"> to the data</w:t>
-      </w:r>
-    </w:p>
-    <w:p>
-      <w:pPr>
-        <w:pStyle w:val="Listeafsnit"/>
-        <w:numPr>
-          <w:ilvl w:val="0"/>
-          <w:numId w:val="1"/>
-        </w:numPr>
-      </w:pPr>
-      <w:r>
-        <w:t xml:space="preserve">Techniques and </w:t>
-      </w:r>
-      <w:proofErr w:type="spellStart"/>
-      <w:r>
-        <w:t>algorithsm</w:t>
-      </w:r>
-      <w:proofErr w:type="spellEnd"/>
-      <w:r>
-        <w:t xml:space="preserve"> is the part of the craft where most science and technology can be brought to bear.</w:t>
+        <w:t>Output of modelling is a model or pattern capturing regularites in the data</w:t>
+      </w:r>
+    </w:p>
+    <w:p>
+      <w:pPr>
+        <w:pStyle w:val="Listeafsnit"/>
+        <w:numPr>
+          <w:ilvl w:val="0"/>
+          <w:numId w:val="1"/>
+        </w:numPr>
+      </w:pPr>
+      <w:r>
+        <w:t>Priamry stage where data mining techniques are pplied to the data</w:t>
+      </w:r>
+    </w:p>
+    <w:p>
+      <w:pPr>
+        <w:pStyle w:val="Listeafsnit"/>
+        <w:numPr>
+          <w:ilvl w:val="0"/>
+          <w:numId w:val="1"/>
+        </w:numPr>
+      </w:pPr>
+      <w:r>
+        <w:t>Techniques and algorithsm is the part of the craft where most science and technology can be brought to bear.</w:t>
       </w:r>
     </w:p>
     <w:p/>
@@ -5694,96 +3985,43 @@
         </w:numPr>
       </w:pPr>
       <w:r>
-        <w:t xml:space="preserve">Asses data mining </w:t>
-      </w:r>
-      <w:proofErr w:type="spellStart"/>
-      <w:r>
-        <w:t>esults</w:t>
-      </w:r>
-      <w:proofErr w:type="spellEnd"/>
-      <w:r>
-        <w:t xml:space="preserve"> – they need to be valid and reliable before moving on.</w:t>
-      </w:r>
-    </w:p>
-    <w:p>
-      <w:pPr>
-        <w:pStyle w:val="Listeafsnit"/>
-        <w:numPr>
-          <w:ilvl w:val="0"/>
-          <w:numId w:val="1"/>
-        </w:numPr>
-      </w:pPr>
-      <w:r>
-        <w:t xml:space="preserve">Looking at datasets reveals patterns, but they may not survive </w:t>
-      </w:r>
-      <w:proofErr w:type="gramStart"/>
-      <w:r>
-        <w:t>careful scrutiny</w:t>
-      </w:r>
-      <w:proofErr w:type="gramEnd"/>
-      <w:r>
-        <w:t>.</w:t>
-      </w:r>
-    </w:p>
-    <w:p>
-      <w:pPr>
-        <w:pStyle w:val="Listeafsnit"/>
-        <w:numPr>
-          <w:ilvl w:val="0"/>
-          <w:numId w:val="1"/>
-        </w:numPr>
-      </w:pPr>
-      <w:r>
-        <w:t xml:space="preserve">We need confidence that the model and </w:t>
-      </w:r>
-      <w:proofErr w:type="spellStart"/>
-      <w:r>
-        <w:t>patternrs</w:t>
-      </w:r>
-      <w:proofErr w:type="spellEnd"/>
-      <w:r>
-        <w:t xml:space="preserve"> extracted from data are true </w:t>
-      </w:r>
-      <w:proofErr w:type="spellStart"/>
-      <w:r>
-        <w:t>regularites</w:t>
-      </w:r>
-      <w:proofErr w:type="spellEnd"/>
-      <w:r>
-        <w:t xml:space="preserve"> and not just </w:t>
-      </w:r>
-      <w:proofErr w:type="spellStart"/>
-      <w:r>
-        <w:t>idiosyncrasises</w:t>
-      </w:r>
-      <w:proofErr w:type="spellEnd"/>
-      <w:r>
-        <w:t xml:space="preserve"> or sample anomalies.</w:t>
-      </w:r>
-    </w:p>
-    <w:p>
-      <w:pPr>
-        <w:pStyle w:val="Listeafsnit"/>
-        <w:numPr>
-          <w:ilvl w:val="0"/>
-          <w:numId w:val="1"/>
-        </w:numPr>
-      </w:pPr>
-      <w:r>
-        <w:t xml:space="preserve">It is possible to deploy results immediately after data mining, but is inadvisable. It is </w:t>
-      </w:r>
-      <w:proofErr w:type="spellStart"/>
-      <w:proofErr w:type="gramStart"/>
-      <w:r>
-        <w:t>quicker,cheaper</w:t>
-      </w:r>
-      <w:proofErr w:type="gramEnd"/>
-      <w:r>
-        <w:t>,easier</w:t>
-      </w:r>
-      <w:proofErr w:type="spellEnd"/>
-      <w:r>
-        <w:t xml:space="preserve"> and safer to test a model first in a laboratory stetting.</w:t>
+        <w:t>Asses data mining esults – they need to be valid and reliable before moving on.</w:t>
+      </w:r>
+    </w:p>
+    <w:p>
+      <w:pPr>
+        <w:pStyle w:val="Listeafsnit"/>
+        <w:numPr>
+          <w:ilvl w:val="0"/>
+          <w:numId w:val="1"/>
+        </w:numPr>
+      </w:pPr>
+      <w:r>
+        <w:t>Looking at datasets reveals patterns, but they may not survive careful scrutiny.</w:t>
+      </w:r>
+    </w:p>
+    <w:p>
+      <w:pPr>
+        <w:pStyle w:val="Listeafsnit"/>
+        <w:numPr>
+          <w:ilvl w:val="0"/>
+          <w:numId w:val="1"/>
+        </w:numPr>
+      </w:pPr>
+      <w:r>
+        <w:t>We need confidence that the model and patternrs extracted from data are true regularites and not just idiosyncrasises or sample anomalies.</w:t>
+      </w:r>
+    </w:p>
+    <w:p>
+      <w:pPr>
+        <w:pStyle w:val="Listeafsnit"/>
+        <w:numPr>
+          <w:ilvl w:val="0"/>
+          <w:numId w:val="1"/>
+        </w:numPr>
+      </w:pPr>
+      <w:r>
+        <w:t>It is possible to deploy results immediately after data mining, but is inadvisable. It is quicker,cheaper,easier and safer to test a model first in a laboratory stetting.</w:t>
       </w:r>
     </w:p>
     <w:p>
@@ -5806,21 +4044,8 @@
           <w:numId w:val="1"/>
         </w:numPr>
       </w:pPr>
-      <w:proofErr w:type="spellStart"/>
-      <w:r>
-        <w:t>Priamry</w:t>
-      </w:r>
-      <w:proofErr w:type="spellEnd"/>
-      <w:r>
-        <w:t xml:space="preserve"> goal of data science for business is to support decision making – we started the process by </w:t>
-      </w:r>
-      <w:proofErr w:type="spellStart"/>
-      <w:r>
-        <w:t>focusong</w:t>
-      </w:r>
-      <w:proofErr w:type="spellEnd"/>
-      <w:r>
-        <w:t xml:space="preserve"> on the business problem we would like to solve.</w:t>
+      <w:r>
+        <w:t>Priamry goal of data science for business is to support decision making – we started the process by focusong on the business problem we would like to solve.</w:t>
       </w:r>
     </w:p>
     <w:p>
@@ -5884,65 +4109,33 @@
         <w:t>the data scientist must think about the comprehensibility of the model to stakeholders</w:t>
       </w:r>
       <w:r>
-        <w:t xml:space="preserve"> (not just to the data scientists). And if the model itself is not comprehensible (e.g., maybe the model is a very complex mathematical formula), how can the data scientists work to make the </w:t>
-      </w:r>
-      <w:proofErr w:type="spellStart"/>
-      <w:r>
-        <w:t>behavior</w:t>
-      </w:r>
-      <w:proofErr w:type="spellEnd"/>
-      <w:r>
-        <w:t xml:space="preserve"> of the model be comprehensible.</w:t>
-      </w:r>
-    </w:p>
-    <w:p>
-      <w:r>
-        <w:t xml:space="preserve">in some </w:t>
-      </w:r>
-      <w:proofErr w:type="gramStart"/>
-      <w:r>
-        <w:t>cases</w:t>
-      </w:r>
-      <w:proofErr w:type="gramEnd"/>
-      <w:r>
-        <w:t xml:space="preserve"> we may want to extend evaluation into the development environment, for example by instrumenting a live system to be able to conduct randomized experiments. In our churn example, if we have decided from laboratory tests that a data mined model will give us better churn reduction, we may want to move on to an “in vivo” evaluation, in which a live system randomly applies the model to some customers while keeping other customers as a control group</w:t>
-      </w:r>
-    </w:p>
-    <w:p/>
-    <w:p>
-      <w:r>
-        <w:t xml:space="preserve">). We may also want to instrument deployed systems for evaluations to make sure that the world is not changing to the detriment of the model’s decision-making. For example, </w:t>
-      </w:r>
-      <w:proofErr w:type="spellStart"/>
-      <w:r>
-        <w:t>behavior</w:t>
-      </w:r>
-      <w:proofErr w:type="spellEnd"/>
-      <w:r>
-        <w:t xml:space="preserve"> can change—in some cases, like fraud or spam, in direct response to the deployment of models</w:t>
-      </w:r>
-    </w:p>
-    <w:p/>
-    <w:p>
-      <w:pPr>
-        <w:rPr>
-          <w:b/>
-        </w:rPr>
-      </w:pPr>
-      <w:r>
-        <w:rPr>
-          <w:b/>
-        </w:rPr>
-        <w:t xml:space="preserve">4 </w:t>
-      </w:r>
-      <w:proofErr w:type="gramStart"/>
-      <w:r>
-        <w:rPr>
-          <w:b/>
-        </w:rPr>
-        <w:t>deployment</w:t>
-      </w:r>
-      <w:proofErr w:type="gramEnd"/>
+        <w:t xml:space="preserve"> (not just to the data scientists). And if the model itself is not comprehensible (e.g., maybe the model is a very complex mathematical formula), how can the data scientists work to make the behavior of the model be comprehensible.</w:t>
+      </w:r>
+    </w:p>
+    <w:p>
+      <w:r>
+        <w:t>in some cases we may want to extend evaluation into the development environment, for example by instrumenting a live system to be able to conduct randomized experiments. In our churn example, if we have decided from laboratory tests that a data mined model will give us better churn reduction, we may want to move on to an “in vivo” evaluation, in which a live system randomly applies the model to some customers while keeping other customers as a control group</w:t>
+      </w:r>
+    </w:p>
+    <w:p/>
+    <w:p>
+      <w:r>
+        <w:t>). We may also want to instrument deployed systems for evaluations to make sure that the world is not changing to the detriment of the model’s decision-making. For example, behavior can change—in some cases, like fraud or spam, in direct response to the deployment of models</w:t>
+      </w:r>
+    </w:p>
+    <w:p/>
+    <w:p>
+      <w:pPr>
+        <w:rPr>
+          <w:b/>
+        </w:rPr>
+      </w:pPr>
+      <w:r>
+        <w:rPr>
+          <w:b/>
+        </w:rPr>
+        <w:t>4 deployment</w:t>
+      </w:r>
     </w:p>
     <w:p>
       <w:r>
@@ -5951,16 +4144,11 @@
       <w:r>
         <w:t xml:space="preserve">he results of data mining </w:t>
       </w:r>
-      <w:proofErr w:type="gramStart"/>
       <w:r>
         <w:t xml:space="preserve">and </w:t>
       </w:r>
       <w:r>
-        <w:t xml:space="preserve"> the</w:t>
-      </w:r>
-      <w:proofErr w:type="gramEnd"/>
-      <w:r>
-        <w:t xml:space="preserve"> data mining techniquesare put into use to realize some </w:t>
+        <w:t xml:space="preserve"> the data mining techniquesare put into use to realize some </w:t>
       </w:r>
       <w:r>
         <w:t>ROI</w:t>
@@ -6002,28 +4190,12 @@
         <w:t>e</w:t>
       </w:r>
       <w:r>
-        <w:t>(</w:t>
-      </w:r>
-      <w:proofErr w:type="spellStart"/>
-      <w:r>
-        <w:t>i</w:t>
-      </w:r>
-      <w:proofErr w:type="spellEnd"/>
-      <w:r>
-        <w:t>) the world may change faster than the data science team can adapt, as with fraud and intrusion detection</w:t>
-      </w:r>
-    </w:p>
-    <w:p>
-      <w:r>
-        <w:t xml:space="preserve">(ii) a business has too many </w:t>
-      </w:r>
-      <w:proofErr w:type="spellStart"/>
-      <w:r>
-        <w:t>modeling</w:t>
-      </w:r>
-      <w:proofErr w:type="spellEnd"/>
-      <w:r>
-        <w:t xml:space="preserve"> tasks for their data science team to manually curate each model </w:t>
+        <w:t>(i) the world may change faster than the data science team can adapt, as with fraud and intrusion detection</w:t>
+      </w:r>
+    </w:p>
+    <w:p>
+      <w:r>
+        <w:t xml:space="preserve">(ii) a business has too many modeling tasks for their data science team to manually curate each model </w:t>
       </w:r>
       <w:r>
         <w:t>individual</w:t>
@@ -6054,44 +4226,12 @@
     </w:p>
     <w:p>
       <w:r>
-        <w:t xml:space="preserve">extracting patterns that will generalize to other data, and </w:t>
-      </w:r>
-      <w:proofErr w:type="gramStart"/>
-      <w:r>
-        <w:t>for the purpose of</w:t>
-      </w:r>
-      <w:proofErr w:type="gramEnd"/>
-      <w:r>
-        <w:t xml:space="preserve"> improving some business process. Typically, this will involve estimating or predicting values for cases that are not in the </w:t>
-      </w:r>
-      <w:proofErr w:type="spellStart"/>
-      <w:r>
-        <w:t>analyzed</w:t>
-      </w:r>
-      <w:proofErr w:type="spellEnd"/>
-      <w:r>
-        <w:t xml:space="preserve"> data</w:t>
-      </w:r>
-    </w:p>
-    <w:p>
-      <w:r>
-        <w:t xml:space="preserve">The topic of explanatory </w:t>
-      </w:r>
-      <w:proofErr w:type="spellStart"/>
-      <w:r>
-        <w:t>modeling</w:t>
-      </w:r>
-      <w:proofErr w:type="spellEnd"/>
-      <w:r>
-        <w:t xml:space="preserve"> versus predictive </w:t>
-      </w:r>
-      <w:proofErr w:type="spellStart"/>
-      <w:r>
-        <w:t>modeling</w:t>
-      </w:r>
-      <w:proofErr w:type="spellEnd"/>
-      <w:r>
-        <w:t xml:space="preserve"> can elicit deep-felt debate,5 which goes well beyond our focus. What is important is to realize that</w:t>
+        <w:t>extracting patterns that will generalize to other data, and for the purpose of improving some business process. Typically, this will involve estimating or predicting values for cases that are not in the analyzed data</w:t>
+      </w:r>
+    </w:p>
+    <w:p>
+      <w:r>
+        <w:t>The topic of explanatory modeling versus predictive modeling can elicit deep-felt debate,5 which goes well beyond our focus. What is important is to realize that</w:t>
       </w:r>
       <w:r>
         <w:rPr>
@@ -6106,35 +4246,10 @@
         <w:rPr>
           <w:color w:val="FF0000"/>
         </w:rPr>
-        <w:t xml:space="preserve">the lessons learned from explanatory </w:t>
-      </w:r>
-      <w:proofErr w:type="spellStart"/>
-      <w:r>
-        <w:rPr>
-          <w:color w:val="FF0000"/>
-        </w:rPr>
-        <w:t>modeling</w:t>
-      </w:r>
-      <w:proofErr w:type="spellEnd"/>
-      <w:r>
-        <w:rPr>
-          <w:color w:val="FF0000"/>
-        </w:rPr>
-        <w:t xml:space="preserve"> do not all apply to predictive </w:t>
-      </w:r>
-      <w:proofErr w:type="spellStart"/>
-      <w:r>
-        <w:rPr>
-          <w:color w:val="FF0000"/>
-        </w:rPr>
-        <w:t>modelin</w:t>
-      </w:r>
-      <w:r>
-        <w:t>g</w:t>
-      </w:r>
-      <w:proofErr w:type="spellEnd"/>
-      <w:r>
-        <w:t xml:space="preserve">. </w:t>
+        <w:t>the lessons learned from explanatory modeling do not all apply to predictive modelin</w:t>
+      </w:r>
+      <w:r>
+        <w:t xml:space="preserve">g. </w:t>
       </w:r>
     </w:p>
     <w:p/>
@@ -6239,21 +4354,7 @@
         <w:rPr>
           <w:b/>
         </w:rPr>
-        <w:t xml:space="preserve">Who are the most </w:t>
-      </w:r>
-      <w:proofErr w:type="spellStart"/>
-      <w:r>
-        <w:rPr>
-          <w:b/>
-        </w:rPr>
-        <w:t>profitagble</w:t>
-      </w:r>
-      <w:proofErr w:type="spellEnd"/>
-      <w:r>
-        <w:rPr>
-          <w:b/>
-        </w:rPr>
-        <w:t xml:space="preserve"> customer</w:t>
+        <w:t>Who are the most profitagble customer</w:t>
       </w:r>
     </w:p>
     <w:p>
@@ -6271,16 +4372,8 @@
         <w:rPr>
           <w:b/>
         </w:rPr>
-        <w:t xml:space="preserve">Is there a difference between the profitable customers and the average </w:t>
-      </w:r>
-      <w:proofErr w:type="gramStart"/>
-      <w:r>
-        <w:rPr>
-          <w:b/>
-        </w:rPr>
-        <w:t>ones</w:t>
-      </w:r>
-      <w:proofErr w:type="gramEnd"/>
+        <w:t>Is there a difference between the profitable customers and the average ones</w:t>
+      </w:r>
     </w:p>
     <w:p>
       <w:pPr>
@@ -6297,21 +4390,7 @@
         <w:rPr>
           <w:b/>
         </w:rPr>
-        <w:t xml:space="preserve">Who are these customers, can I characterize </w:t>
-      </w:r>
-      <w:proofErr w:type="spellStart"/>
-      <w:r>
-        <w:rPr>
-          <w:b/>
-        </w:rPr>
-        <w:t>theM</w:t>
-      </w:r>
-      <w:proofErr w:type="spellEnd"/>
-      <w:r>
-        <w:rPr>
-          <w:b/>
-        </w:rPr>
-        <w:t>?</w:t>
+        <w:t>Who are these customers, can I characterize theM?</w:t>
       </w:r>
     </w:p>
     <w:p>
@@ -6360,48 +4439,23 @@
     <w:p/>
     <w:p>
       <w:r>
-        <w:t xml:space="preserve">delves into one of the main topics of data mining: predictive </w:t>
-      </w:r>
-      <w:proofErr w:type="spellStart"/>
-      <w:r>
-        <w:t>modeling</w:t>
-      </w:r>
-      <w:proofErr w:type="spellEnd"/>
-    </w:p>
-    <w:p>
-      <w:r>
-        <w:t xml:space="preserve">begin by thinking of predictive </w:t>
-      </w:r>
-      <w:proofErr w:type="spellStart"/>
-      <w:r>
-        <w:t>modeling</w:t>
-      </w:r>
-      <w:proofErr w:type="spellEnd"/>
-      <w:r>
-        <w:t xml:space="preserve"> as supervised segmentation</w:t>
-      </w:r>
-    </w:p>
-    <w:p>
-      <w:r>
-        <w:t xml:space="preserve">how can we segment the population into groups that differ from each other with respect to some quantity of </w:t>
-      </w:r>
-      <w:proofErr w:type="spellStart"/>
-      <w:proofErr w:type="gramStart"/>
-      <w:r>
-        <w:t>interes</w:t>
-      </w:r>
-      <w:proofErr w:type="spellEnd"/>
-      <w:proofErr w:type="gramEnd"/>
-    </w:p>
-    <w:p>
-      <w:r>
-        <w:t xml:space="preserve">how can we segment the population with respect to something that we would like to predict or </w:t>
-      </w:r>
-      <w:proofErr w:type="gramStart"/>
-      <w:r>
-        <w:t>estimate</w:t>
-      </w:r>
-      <w:proofErr w:type="gramEnd"/>
+        <w:t>delves into one of the main topics of data mining: predictive modeling</w:t>
+      </w:r>
+    </w:p>
+    <w:p>
+      <w:r>
+        <w:t>begin by thinking of predictive modeling as supervised segmentation</w:t>
+      </w:r>
+    </w:p>
+    <w:p>
+      <w:r>
+        <w:t>how can we segment the population into groups that differ from each other with respect to some quantity of interes</w:t>
+      </w:r>
+    </w:p>
+    <w:p>
+      <w:r>
+        <w:t>how can we segment the population with respect to something that we would like to predict or estimate</w:t>
+      </w:r>
     </w:p>
     <w:p>
       <w:r>
@@ -6502,76 +4556,20 @@
         <w:rPr>
           <w:color w:val="FF0000"/>
         </w:rPr>
-        <w:t xml:space="preserve">Datasets that are too large pose computational problems for analytic techniques, especially when the analyst does not have access to </w:t>
-      </w:r>
-      <w:proofErr w:type="spellStart"/>
-      <w:r>
-        <w:rPr>
-          <w:color w:val="FF0000"/>
-        </w:rPr>
-        <w:t>highperformance</w:t>
-      </w:r>
-      <w:proofErr w:type="spellEnd"/>
-      <w:r>
-        <w:rPr>
-          <w:color w:val="FF0000"/>
-        </w:rPr>
-        <w:t xml:space="preserve"> computer</w:t>
-      </w:r>
-    </w:p>
-    <w:p>
-      <w:pPr>
-        <w:rPr>
-          <w:color w:val="FF0000"/>
-        </w:rPr>
-      </w:pPr>
-      <w:r>
-        <w:rPr>
-          <w:color w:val="FF0000"/>
-        </w:rPr>
-        <w:t xml:space="preserve">One tried-and-true method for </w:t>
-      </w:r>
-      <w:proofErr w:type="spellStart"/>
-      <w:r>
-        <w:rPr>
-          <w:color w:val="FF0000"/>
-        </w:rPr>
-        <w:t>analyzing</w:t>
-      </w:r>
-      <w:proofErr w:type="spellEnd"/>
-      <w:r>
-        <w:rPr>
-          <w:color w:val="FF0000"/>
-        </w:rPr>
-        <w:t xml:space="preserve"> very large datasets is first to select a subset of the data to </w:t>
-      </w:r>
-      <w:proofErr w:type="spellStart"/>
-      <w:r>
-        <w:rPr>
-          <w:color w:val="FF0000"/>
-        </w:rPr>
-        <w:t>analyze</w:t>
-      </w:r>
-      <w:proofErr w:type="spellEnd"/>
-      <w:r>
-        <w:rPr>
-          <w:color w:val="FF0000"/>
-        </w:rPr>
-        <w:t xml:space="preserve">. Selecting informative attributes provides an “intelligent” method for selecting an informative subset of the data. In addition, attribute selection prior to data-driven </w:t>
-      </w:r>
-      <w:proofErr w:type="spellStart"/>
-      <w:r>
-        <w:rPr>
-          <w:color w:val="FF0000"/>
-        </w:rPr>
-        <w:t>modeling</w:t>
-      </w:r>
-      <w:proofErr w:type="spellEnd"/>
-      <w:r>
-        <w:rPr>
-          <w:color w:val="FF0000"/>
-        </w:rPr>
-        <w:t xml:space="preserve"> can increase the accuracy of the </w:t>
+        <w:t>Datasets that are too large pose computational problems for analytic techniques, especially when the analyst does not have access to highperformance computer</w:t>
+      </w:r>
+    </w:p>
+    <w:p>
+      <w:pPr>
+        <w:rPr>
+          <w:color w:val="FF0000"/>
+        </w:rPr>
+      </w:pPr>
+      <w:r>
+        <w:rPr>
+          <w:color w:val="FF0000"/>
+        </w:rPr>
+        <w:t xml:space="preserve">One tried-and-true method for analyzing very large datasets is first to select a subset of the data to analyze. Selecting informative attributes provides an “intelligent” method for selecting an informative subset of the data. In addition, attribute selection prior to data-driven modeling can increase the accuracy of the </w:t>
       </w:r>
       <w:r>
         <w:rPr>
@@ -6646,21 +4644,13 @@
         <w:t>A</w:t>
       </w:r>
       <w:r>
-        <w:t xml:space="preserve"> model is a simplified representation of reality created to serve a purpose</w:t>
-      </w:r>
-      <w:proofErr w:type="gramStart"/>
-      <w:r>
-        <w:t>.</w:t>
+        <w:t xml:space="preserve"> model is a simplified representation of reality created to serve a purpose.</w:t>
       </w:r>
       <w:r>
         <w:t xml:space="preserve"> </w:t>
       </w:r>
       <w:r>
-        <w:t>,</w:t>
-      </w:r>
-      <w:proofErr w:type="gramEnd"/>
-      <w:r>
-        <w:t xml:space="preserve"> a map is a model of the physical world</w:t>
+        <w:t>, a map is a model of the physical world</w:t>
       </w:r>
     </w:p>
     <w:p>
@@ -6676,23 +4666,7 @@
     <w:p/>
     <w:p>
       <w:r>
-        <w:t xml:space="preserve">in contrast to descriptive </w:t>
-      </w:r>
-      <w:proofErr w:type="spellStart"/>
-      <w:r>
-        <w:t>modeling</w:t>
-      </w:r>
-      <w:proofErr w:type="spellEnd"/>
-      <w:r>
-        <w:t xml:space="preserve">, where the primary purpose of the model is not to estimate a value but instead to gain insight into the underlying phenomenon or process. A descriptive model of churn </w:t>
-      </w:r>
-      <w:proofErr w:type="spellStart"/>
-      <w:r>
-        <w:t>behavior</w:t>
-      </w:r>
-      <w:proofErr w:type="spellEnd"/>
-      <w:r>
-        <w:t xml:space="preserve"> would tell us what customers who churn typically look like.1 </w:t>
+        <w:t xml:space="preserve">in contrast to descriptive modeling, where the primary purpose of the model is not to estimate a value but instead to gain insight into the underlying phenomenon or process. A descriptive model of churn behavior would tell us what customers who churn typically look like.1 </w:t>
       </w:r>
     </w:p>
     <w:p>
@@ -6710,16 +4684,8 @@
         <w:rPr>
           <w:color w:val="FF0000"/>
         </w:rPr>
-        <w:t xml:space="preserve">The difference between these model types is not as strict as this may imply; some of the same techniques can be used for both, and usually one model can serve both purposes (though sometimes poorly). Sometimes much of the value of a predictive model is in the understanding gained from looking at it rather than in the predictions it </w:t>
-      </w:r>
-      <w:proofErr w:type="gramStart"/>
-      <w:r>
-        <w:rPr>
-          <w:color w:val="FF0000"/>
-        </w:rPr>
-        <w:t>make</w:t>
-      </w:r>
-      <w:proofErr w:type="gramEnd"/>
+        <w:t>The difference between these model types is not as strict as this may imply; some of the same techniques can be used for both, and usually one model can serve both purposes (though sometimes poorly). Sometimes much of the value of a predictive model is in the understanding gained from looking at it rather than in the predictions it make</w:t>
+      </w:r>
     </w:p>
     <w:p>
       <w:r>
@@ -6970,21 +4936,7 @@
         <w:rPr>
           <w:b/>
         </w:rPr>
-        <w:t xml:space="preserve">Figure 3-2 shows a simple segmentation problem: twelve people represented as stick figures. There are two types of heads: square and circular; and two types of bodies: rectangular and oval; and two of the people have </w:t>
-      </w:r>
-      <w:proofErr w:type="spellStart"/>
-      <w:r>
-        <w:rPr>
-          <w:b/>
-        </w:rPr>
-        <w:t>gray</w:t>
-      </w:r>
-      <w:proofErr w:type="spellEnd"/>
-      <w:r>
-        <w:rPr>
-          <w:b/>
-        </w:rPr>
-        <w:t xml:space="preserve"> bodies while the rest are white</w:t>
+        <w:t>Figure 3-2 shows a simple segmentation problem: twelve people represented as stick figures. There are two types of heads: square and circular; and two types of bodies: rectangular and oval; and two of the people have gray bodies while the rest are white</w:t>
       </w:r>
     </w:p>
     <w:p>
@@ -7017,35 +4969,7 @@
         <w:rPr>
           <w:b/>
         </w:rPr>
-        <w:t>—head-shape: square, circular —body-shape: rectangular, oval —body-</w:t>
-      </w:r>
-      <w:proofErr w:type="spellStart"/>
-      <w:r>
-        <w:rPr>
-          <w:b/>
-        </w:rPr>
-        <w:t>color</w:t>
-      </w:r>
-      <w:proofErr w:type="spellEnd"/>
-      <w:r>
-        <w:rPr>
-          <w:b/>
-        </w:rPr>
-        <w:t xml:space="preserve">: </w:t>
-      </w:r>
-      <w:proofErr w:type="spellStart"/>
-      <w:r>
-        <w:rPr>
-          <w:b/>
-        </w:rPr>
-        <w:t>gray</w:t>
-      </w:r>
-      <w:proofErr w:type="spellEnd"/>
-      <w:r>
-        <w:rPr>
-          <w:b/>
-        </w:rPr>
-        <w:t xml:space="preserve">, white </w:t>
+        <w:t xml:space="preserve">—head-shape: square, circular —body-shape: rectangular, oval —body-color: gray, white </w:t>
       </w:r>
     </w:p>
     <w:p>
@@ -7097,93 +5021,43 @@
         </w:numPr>
       </w:pPr>
       <w:r>
-        <w:t>Which way would be best to segment the people in groups? To distinguish write-</w:t>
-      </w:r>
-      <w:proofErr w:type="spellStart"/>
-      <w:proofErr w:type="gramStart"/>
-      <w:r>
-        <w:t>poffs</w:t>
-      </w:r>
-      <w:proofErr w:type="spellEnd"/>
-      <w:r>
-        <w:t xml:space="preserve">  form</w:t>
-      </w:r>
-      <w:proofErr w:type="gramEnd"/>
-      <w:r>
-        <w:t xml:space="preserve"> non </w:t>
-      </w:r>
-      <w:proofErr w:type="spellStart"/>
-      <w:r>
-        <w:t>wirtes</w:t>
-      </w:r>
-      <w:proofErr w:type="spellEnd"/>
-      <w:r>
-        <w:t xml:space="preserve">-offs. </w:t>
-      </w:r>
-    </w:p>
-    <w:p>
-      <w:pPr>
-        <w:pStyle w:val="Listeafsnit"/>
-        <w:numPr>
-          <w:ilvl w:val="0"/>
-          <w:numId w:val="1"/>
-        </w:numPr>
-      </w:pPr>
-      <w:r>
-        <w:t xml:space="preserve">We want a group to be as pure as possible, homogeneous with the target variable. Either they are write-offs or not write offs. No </w:t>
-      </w:r>
-      <w:proofErr w:type="spellStart"/>
-      <w:r>
-        <w:t>inbetween</w:t>
-      </w:r>
-      <w:proofErr w:type="spellEnd"/>
-      <w:r>
-        <w:t>.</w:t>
-      </w:r>
-    </w:p>
-    <w:p>
-      <w:pPr>
-        <w:pStyle w:val="Listeafsnit"/>
-        <w:numPr>
-          <w:ilvl w:val="0"/>
-          <w:numId w:val="1"/>
-        </w:numPr>
-      </w:pPr>
-      <w:r>
-        <w:t xml:space="preserve">In real data we rarely expect to find a pure segment. We can reduce </w:t>
-      </w:r>
-      <w:proofErr w:type="spellStart"/>
-      <w:r>
-        <w:t>impurtity</w:t>
-      </w:r>
-      <w:proofErr w:type="spellEnd"/>
-      <w:r>
-        <w:t xml:space="preserve"> by example offer credit to </w:t>
-      </w:r>
-      <w:proofErr w:type="spellStart"/>
-      <w:r>
-        <w:t>tose</w:t>
-      </w:r>
-      <w:proofErr w:type="spellEnd"/>
-      <w:r>
-        <w:t xml:space="preserve"> with lower predicted write-off rates or offer different terms based on di</w:t>
-      </w:r>
-    </w:p>
-    <w:p>
-      <w:pPr>
-        <w:pStyle w:val="Listeafsnit"/>
-        <w:numPr>
-          <w:ilvl w:val="0"/>
-          <w:numId w:val="1"/>
-        </w:numPr>
-      </w:pPr>
-      <w:proofErr w:type="spellStart"/>
-      <w:r>
-        <w:t>fferent</w:t>
-      </w:r>
-      <w:proofErr w:type="spellEnd"/>
-      <w:r>
-        <w:t xml:space="preserve"> write-off rates.</w:t>
+        <w:t xml:space="preserve">Which way would be best to segment the people in groups? To distinguish write-poffs  form non wirtes-offs. </w:t>
+      </w:r>
+    </w:p>
+    <w:p>
+      <w:pPr>
+        <w:pStyle w:val="Listeafsnit"/>
+        <w:numPr>
+          <w:ilvl w:val="0"/>
+          <w:numId w:val="1"/>
+        </w:numPr>
+      </w:pPr>
+      <w:r>
+        <w:t>We want a group to be as pure as possible, homogeneous with the target variable. Either they are write-offs or not write offs. No inbetween.</w:t>
+      </w:r>
+    </w:p>
+    <w:p>
+      <w:pPr>
+        <w:pStyle w:val="Listeafsnit"/>
+        <w:numPr>
+          <w:ilvl w:val="0"/>
+          <w:numId w:val="1"/>
+        </w:numPr>
+      </w:pPr>
+      <w:r>
+        <w:t>In real data we rarely expect to find a pure segment. We can reduce impurtity by example offer credit to tose with lower predicted write-off rates or offer different terms based on di</w:t>
+      </w:r>
+    </w:p>
+    <w:p>
+      <w:pPr>
+        <w:pStyle w:val="Listeafsnit"/>
+        <w:numPr>
+          <w:ilvl w:val="0"/>
+          <w:numId w:val="1"/>
+        </w:numPr>
+      </w:pPr>
+      <w:r>
+        <w:t>fferent write-off rates.</w:t>
       </w:r>
     </w:p>
     <w:p/>
@@ -7196,65 +5070,17 @@
       </w:r>
       <w:r>
         <w:lastRenderedPageBreak/>
-        <w:t>1. Attributes rarely split a group perfectly. Even if one subgroup happens to be pure, the other may not. For example, in Figure 3-2, consider if the second person were not there. Then body-</w:t>
-      </w:r>
-      <w:proofErr w:type="spellStart"/>
-      <w:r>
-        <w:t>color</w:t>
-      </w:r>
-      <w:proofErr w:type="spellEnd"/>
-      <w:r>
-        <w:t>=</w:t>
-      </w:r>
-      <w:proofErr w:type="spellStart"/>
-      <w:r>
-        <w:t>gray</w:t>
-      </w:r>
-      <w:proofErr w:type="spellEnd"/>
-      <w:r>
-        <w:t xml:space="preserve"> would create a pure segment (write-off=no). However, the other associated segment, body-</w:t>
-      </w:r>
-      <w:proofErr w:type="spellStart"/>
-      <w:r>
-        <w:t>color</w:t>
-      </w:r>
-      <w:proofErr w:type="spellEnd"/>
-      <w:r>
-        <w:t>=white, still is not pure.</w:t>
-      </w:r>
-    </w:p>
-    <w:p>
-      <w:r>
-        <w:t xml:space="preserve"> 2. In the prior example, the condition body-</w:t>
-      </w:r>
-      <w:proofErr w:type="spellStart"/>
-      <w:r>
-        <w:t>color</w:t>
-      </w:r>
-      <w:proofErr w:type="spellEnd"/>
-      <w:r>
-        <w:t>=</w:t>
-      </w:r>
-      <w:proofErr w:type="spellStart"/>
-      <w:r>
-        <w:t>gray</w:t>
-      </w:r>
-      <w:proofErr w:type="spellEnd"/>
-      <w:r>
-        <w:t xml:space="preserve"> only splits off one single data point into the pure subset. Is this better than another split that does not produce any pure subset, but reduces the impurity more broadly?</w:t>
-      </w:r>
-    </w:p>
-    <w:p>
-      <w:r>
-        <w:t xml:space="preserve">3. Not all attributes are binary; many attributes have three or more distinct values. We must </w:t>
-      </w:r>
-      <w:proofErr w:type="gramStart"/>
-      <w:r>
-        <w:t>take into account</w:t>
-      </w:r>
-      <w:proofErr w:type="gramEnd"/>
-      <w:r>
-        <w:t xml:space="preserve"> that one attribute can split into two groups while another might split into three groups, or seven. How do we compare these? 4. Some attributes take on numeric values (continuous or integer). Does it make sense to make a segment for every numeric value? (No.) How should we think about creating supervised segmentations using numeric attributes?</w:t>
+        <w:t>1. Attributes rarely split a group perfectly. Even if one subgroup happens to be pure, the other may not. For example, in Figure 3-2, consider if the second person were not there. Then body-color=gray would create a pure segment (write-off=no). However, the other associated segment, body-color=white, still is not pure.</w:t>
+      </w:r>
+    </w:p>
+    <w:p>
+      <w:r>
+        <w:t xml:space="preserve"> 2. In the prior example, the condition body-color=gray only splits off one single data point into the pure subset. Is this better than another split that does not produce any pure subset, but reduces the impurity more broadly?</w:t>
+      </w:r>
+    </w:p>
+    <w:p>
+      <w:r>
+        <w:t>3. Not all attributes are binary; many attributes have three or more distinct values. We must take into account that one attribute can split into two groups while another might split into three groups, or seven. How do we compare these? 4. Some attributes take on numeric values (continuous or integer). Does it make sense to make a segment for every numeric value? (No.) How should we think about creating supervised segmentations using numeric attributes?</w:t>
       </w:r>
     </w:p>
     <w:p>
@@ -7306,21 +5132,7 @@
         <w:rPr>
           <w:color w:val="FF0000"/>
         </w:rPr>
-        <w:t xml:space="preserve">Consider a set of properties of members of the set, each </w:t>
-      </w:r>
-      <w:proofErr w:type="spellStart"/>
-      <w:r>
-        <w:rPr>
-          <w:color w:val="FF0000"/>
-        </w:rPr>
-        <w:t>emmber</w:t>
-      </w:r>
-      <w:proofErr w:type="spellEnd"/>
-      <w:r>
-        <w:rPr>
-          <w:color w:val="FF0000"/>
-        </w:rPr>
-        <w:t xml:space="preserve"> has one of the properties.</w:t>
+        <w:t>Consider a set of properties of members of the set, each emmber has one of the properties.</w:t>
       </w:r>
     </w:p>
     <w:p>
@@ -7362,47 +5174,25 @@
         <w:rPr>
           <w:color w:val="FF0000"/>
         </w:rPr>
-        <w:t xml:space="preserve">Disorder corresponds to how impure the segment is with respect to the properties of </w:t>
-      </w:r>
-      <w:proofErr w:type="spellStart"/>
-      <w:r>
-        <w:rPr>
-          <w:color w:val="FF0000"/>
-        </w:rPr>
-        <w:t>interst</w:t>
-      </w:r>
-      <w:proofErr w:type="spellEnd"/>
-    </w:p>
-    <w:p>
-      <w:pPr>
-        <w:pStyle w:val="Listeafsnit"/>
-        <w:numPr>
-          <w:ilvl w:val="0"/>
-          <w:numId w:val="1"/>
-        </w:numPr>
-        <w:rPr>
-          <w:color w:val="FF0000"/>
-        </w:rPr>
-      </w:pPr>
-      <w:r>
-        <w:rPr>
-          <w:color w:val="FF0000"/>
-        </w:rPr>
-        <w:t xml:space="preserve">A </w:t>
-      </w:r>
-      <w:proofErr w:type="gramStart"/>
-      <w:r>
-        <w:rPr>
-          <w:color w:val="FF0000"/>
-        </w:rPr>
-        <w:t>mixed up</w:t>
-      </w:r>
-      <w:proofErr w:type="gramEnd"/>
-      <w:r>
-        <w:rPr>
-          <w:color w:val="FF0000"/>
-        </w:rPr>
-        <w:t xml:space="preserve"> segment with lots of write-off</w:t>
+        <w:t>Disorder corresponds to how impure the segment is with respect to the properties of interst</w:t>
+      </w:r>
+    </w:p>
+    <w:p>
+      <w:pPr>
+        <w:pStyle w:val="Listeafsnit"/>
+        <w:numPr>
+          <w:ilvl w:val="0"/>
+          <w:numId w:val="1"/>
+        </w:numPr>
+        <w:rPr>
+          <w:color w:val="FF0000"/>
+        </w:rPr>
+      </w:pPr>
+      <w:r>
+        <w:rPr>
+          <w:color w:val="FF0000"/>
+        </w:rPr>
+        <w:t>A mixed up segment with lots of write-off</w:t>
       </w:r>
       <w:r>
         <w:rPr>
@@ -7492,21 +5282,7 @@
         <w:rPr>
           <w:color w:val="FF0000"/>
         </w:rPr>
-        <w:t>p(non-write-</w:t>
-      </w:r>
-      <w:proofErr w:type="gramStart"/>
-      <w:r>
-        <w:rPr>
-          <w:color w:val="FF0000"/>
-        </w:rPr>
-        <w:t>off)=</w:t>
-      </w:r>
-      <w:proofErr w:type="gramEnd"/>
-      <w:r>
-        <w:rPr>
-          <w:color w:val="FF0000"/>
-        </w:rPr>
-        <w:t>7/10=0.7 p(write-off)=3/10=0.3</w:t>
+        <w:t>p(non-write-off)=7/10=0.7 p(write-off)=3/10=0.3</w:t>
       </w:r>
     </w:p>
     <w:p>
@@ -7562,11 +5338,106 @@
           </wp:inline>
         </w:drawing>
       </w:r>
+    </w:p>
+    <w:p>
+      <w:pPr>
+        <w:pStyle w:val="Listeafsnit"/>
+        <w:numPr>
+          <w:ilvl w:val="0"/>
+          <w:numId w:val="1"/>
+        </w:numPr>
+      </w:pPr>
+      <w:r>
+        <w:t>Entropy is only part of the story</w:t>
+      </w:r>
+    </w:p>
+    <w:p>
+      <w:pPr>
+        <w:pStyle w:val="Listeafsnit"/>
+        <w:numPr>
+          <w:ilvl w:val="0"/>
+          <w:numId w:val="1"/>
+        </w:numPr>
+      </w:pPr>
+      <w:r>
+        <w:t>Measure informative an attribute is with respect to our target.</w:t>
+      </w:r>
+    </w:p>
+    <w:p>
+      <w:pPr>
+        <w:pStyle w:val="Listeafsnit"/>
+        <w:numPr>
+          <w:ilvl w:val="0"/>
+          <w:numId w:val="1"/>
+        </w:numPr>
+      </w:pPr>
+      <w:r>
+        <w:t xml:space="preserve">How much gain in information it </w:t>
+      </w:r>
+      <w:r>
+        <w:t>gives</w:t>
+      </w:r>
+      <w:r>
+        <w:t xml:space="preserve"> us about the value of the target variable.</w:t>
+      </w:r>
+    </w:p>
+    <w:p>
+      <w:pPr>
+        <w:pStyle w:val="Listeafsnit"/>
+        <w:numPr>
+          <w:ilvl w:val="0"/>
+          <w:numId w:val="1"/>
+        </w:numPr>
+      </w:pPr>
+      <w:r>
+        <w:t>Entropy only tells us how impure one individual subset is</w:t>
+      </w:r>
+    </w:p>
+    <w:p>
+      <w:pPr>
+        <w:pStyle w:val="Listeafsnit"/>
+        <w:numPr>
+          <w:ilvl w:val="0"/>
+          <w:numId w:val="1"/>
+        </w:numPr>
+      </w:pPr>
+      <w:r>
+        <w:t>With entropy to measure disorder we can define information gain (IG) to measure how much an attribute improves(decreases) entropy over the segmentation it creates.</w:t>
+      </w:r>
+    </w:p>
+    <w:p>
+      <w:pPr>
+        <w:pStyle w:val="Listeafsnit"/>
+        <w:numPr>
+          <w:ilvl w:val="0"/>
+          <w:numId w:val="1"/>
+        </w:numPr>
+        <w:rPr>
+          <w:color w:val="FF0000"/>
+        </w:rPr>
+      </w:pPr>
+      <w:r>
+        <w:rPr>
+          <w:color w:val="FF0000"/>
+        </w:rPr>
+        <w:t>I</w:t>
+      </w:r>
       <w:bookmarkStart w:id="0" w:name="_GoBack"/>
       <w:bookmarkEnd w:id="0"/>
-    </w:p>
-    <w:p>
-      <w:pPr>
+      <w:r>
+        <w:rPr>
+          <w:color w:val="FF0000"/>
+        </w:rPr>
+        <w:t>nformation gain measures the change in entropy due to any amount of new information being added</w:t>
+      </w:r>
+    </w:p>
+    <w:p>
+      <w:pPr>
+        <w:pStyle w:val="Listeafsnit"/>
+        <w:numPr>
+          <w:ilvl w:val="0"/>
+          <w:numId w:val="1"/>
+        </w:numPr>
         <w:rPr>
           <w:color w:val="FF0000"/>
         </w:rPr>

</xml_diff>